<commit_message>
upload 2 new interview docs
</commit_message>
<xml_diff>
--- a/CV_DEV_QUOC_PHAN_CAP.docx
+++ b/CV_DEV_QUOC_PHAN_CAP.docx
@@ -509,7 +509,7 @@
           <w:sz w:val="20"/>
           <w:lang w:eastAsia="zh-CN" w:bidi="en-US"/>
         </w:rPr>
-        <w:t>I am a professional developer with 4 years’ experience in developing and maintaining the web application especially on interacting with the external systems by using web services and JMS. In addition, I have solid background in Guidewire and insurance domain with more than 2 years’ experience in an insurance project. I also have ability to learn the new things quickly, problem solving skills and I can communicate directly with the people who speak English or French in term of technique. Actually, I'm looking for a</w:t>
+        <w:t>I am a professional developer with 4 years’ experience in developing and maintaining the web application especially on interacting with the external systems by using web services and JMS. I have ability to learn the new things quickly, problem solving skills and I can communicate directly with the people who speak English or French in term of technique. Actually, I'm looking for a</w:t>
       </w:r>
       <w:r>
         <w:rPr>
@@ -572,13 +572,13 @@
         <w:rPr>
           <w:rFonts w:ascii="Tahoma" w:hAnsi="Tahoma" w:cs="Tahoma"/>
         </w:rPr>
-        <w:t xml:space="preserve">: </w:t>
-      </w:r>
-      <w:r>
-        <w:rPr>
-          <w:rFonts w:ascii="Tahoma" w:hAnsi="Tahoma" w:cs="Tahoma"/>
-        </w:rPr>
-        <w:t xml:space="preserve">Gosu, </w:t>
+        <w:t>:</w:t>
+      </w:r>
+      <w:r>
+        <w:rPr>
+          <w:rFonts w:ascii="Tahoma" w:hAnsi="Tahoma" w:cs="Tahoma"/>
+        </w:rPr>
+        <w:t xml:space="preserve"> </w:t>
       </w:r>
       <w:r>
         <w:rPr>
@@ -659,25 +659,19 @@
         <w:rPr>
           <w:rFonts w:ascii="Tahoma" w:hAnsi="Tahoma" w:cs="Tahoma"/>
         </w:rPr>
-        <w:t xml:space="preserve">Guidewire, </w:t>
-      </w:r>
-      <w:r>
-        <w:rPr>
-          <w:rFonts w:ascii="Tahoma" w:hAnsi="Tahoma" w:cs="Tahoma"/>
-        </w:rPr>
         <w:t>Spring,</w:t>
       </w:r>
       <w:r>
         <w:rPr>
           <w:rFonts w:ascii="Tahoma" w:hAnsi="Tahoma" w:cs="Tahoma"/>
         </w:rPr>
-        <w:t xml:space="preserve"> JPA,</w:t>
-      </w:r>
-      <w:r>
-        <w:rPr>
-          <w:rFonts w:ascii="Tahoma" w:hAnsi="Tahoma" w:cs="Tahoma"/>
-        </w:rPr>
         <w:t xml:space="preserve"> </w:t>
+      </w:r>
+      <w:r>
+        <w:rPr>
+          <w:rFonts w:ascii="Tahoma" w:hAnsi="Tahoma" w:cs="Tahoma"/>
+        </w:rPr>
+        <w:t xml:space="preserve">Hibernate, </w:t>
       </w:r>
       <w:r>
         <w:rPr>
@@ -901,173 +895,12 @@
     </w:p>
     <w:p>
       <w:pPr>
-        <w:pStyle w:val="ListBullet"/>
-        <w:tabs>
-          <w:tab w:val="clear" w:pos="360"/>
-          <w:tab w:val="clear" w:pos="720"/>
-          <w:tab w:val="num" w:pos="1440"/>
-        </w:tabs>
-        <w:ind w:left="720"/>
-        <w:rPr>
-          <w:rFonts w:ascii="Tahoma" w:hAnsi="Tahoma" w:cs="Tahoma"/>
-        </w:rPr>
-      </w:pPr>
-      <w:commentRangeStart w:id="2"/>
-      <w:r>
-        <w:rPr>
-          <w:rFonts w:ascii="Tahoma" w:hAnsi="Tahoma" w:cs="Tahoma"/>
-          <w:b/>
-        </w:rPr>
-        <w:t>Foreign Languages</w:t>
-      </w:r>
-      <w:r>
-        <w:rPr>
-          <w:rFonts w:ascii="Tahoma" w:hAnsi="Tahoma" w:cs="Tahoma"/>
-        </w:rPr>
-        <w:t xml:space="preserve">: </w:t>
-      </w:r>
-      <w:r>
-        <w:rPr>
-          <w:rFonts w:ascii="Tahoma" w:hAnsi="Tahoma" w:cs="Tahoma"/>
-        </w:rPr>
-        <w:t>English</w:t>
-      </w:r>
-      <w:r>
-        <w:rPr>
-          <w:rFonts w:ascii="Tahoma" w:hAnsi="Tahoma" w:cs="Tahoma"/>
-        </w:rPr>
-        <w:t xml:space="preserve">(TOEIC </w:t>
-      </w:r>
-      <w:r>
-        <w:rPr>
-          <w:rFonts w:ascii="Tahoma" w:hAnsi="Tahoma" w:cs="Tahoma"/>
-        </w:rPr>
-        <w:t>700</w:t>
-      </w:r>
-      <w:r>
-        <w:rPr>
-          <w:rFonts w:ascii="Tahoma" w:hAnsi="Tahoma" w:cs="Tahoma"/>
-        </w:rPr>
-        <w:t>)</w:t>
-      </w:r>
-      <w:r>
-        <w:rPr>
-          <w:rFonts w:ascii="Tahoma" w:hAnsi="Tahoma" w:cs="Tahoma"/>
-        </w:rPr>
-        <w:t>, French</w:t>
-      </w:r>
-      <w:r>
-        <w:rPr>
-          <w:rFonts w:ascii="Tahoma" w:hAnsi="Tahoma" w:cs="Tahoma"/>
-        </w:rPr>
-        <w:t>(B2)</w:t>
-      </w:r>
-    </w:p>
-    <w:p>
-      <w:pPr>
-        <w:pStyle w:val="ListBullet"/>
-        <w:tabs>
-          <w:tab w:val="clear" w:pos="360"/>
-          <w:tab w:val="num" w:pos="1080"/>
-        </w:tabs>
-        <w:ind w:left="720"/>
-        <w:rPr>
-          <w:rFonts w:ascii="Tahoma" w:hAnsi="Tahoma" w:cs="Tahoma"/>
-        </w:rPr>
-      </w:pPr>
-      <w:r>
-        <w:rPr>
-          <w:rFonts w:ascii="Tahoma" w:hAnsi="Tahoma" w:cs="Tahoma"/>
-          <w:b/>
-        </w:rPr>
-        <w:t>Soft Skills</w:t>
-      </w:r>
-      <w:r>
-        <w:rPr>
-          <w:rFonts w:ascii="Tahoma" w:hAnsi="Tahoma" w:cs="Tahoma"/>
-        </w:rPr>
-        <w:t>:</w:t>
-      </w:r>
-      <w:r>
-        <w:rPr>
-          <w:rFonts w:ascii="Tahoma" w:hAnsi="Tahoma" w:cs="Tahoma"/>
-        </w:rPr>
-        <w:t xml:space="preserve"> </w:t>
-      </w:r>
-      <w:r>
-        <w:rPr>
-          <w:rFonts w:ascii="Tahoma" w:hAnsi="Tahoma" w:cs="Tahoma"/>
-        </w:rPr>
-        <w:t>fast learner</w:t>
-      </w:r>
-      <w:r>
-        <w:rPr>
-          <w:rFonts w:ascii="Tahoma" w:hAnsi="Tahoma" w:cs="Tahoma"/>
-        </w:rPr>
-        <w:t>,</w:t>
-      </w:r>
-      <w:r>
-        <w:rPr>
-          <w:rFonts w:ascii="Tahoma" w:hAnsi="Tahoma" w:cs="Tahoma"/>
-        </w:rPr>
-        <w:t xml:space="preserve"> willing to learn new things,</w:t>
-      </w:r>
-      <w:r>
-        <w:rPr>
-          <w:rFonts w:ascii="Tahoma" w:hAnsi="Tahoma" w:cs="Tahoma"/>
-        </w:rPr>
-        <w:t xml:space="preserve"> </w:t>
-      </w:r>
-      <w:r>
-        <w:rPr>
-          <w:rFonts w:ascii="Tahoma" w:hAnsi="Tahoma" w:cs="Tahoma"/>
-        </w:rPr>
-        <w:t xml:space="preserve">problem resolving skill, </w:t>
-      </w:r>
-      <w:r>
-        <w:rPr>
-          <w:rFonts w:ascii="Tahoma" w:hAnsi="Tahoma" w:cs="Tahoma"/>
-        </w:rPr>
-        <w:t>analy</w:t>
-      </w:r>
-      <w:r>
-        <w:rPr>
-          <w:rFonts w:ascii="Tahoma" w:hAnsi="Tahoma" w:cs="Tahoma"/>
-        </w:rPr>
-        <w:t xml:space="preserve">tical, </w:t>
-      </w:r>
-      <w:r>
-        <w:rPr>
-          <w:rFonts w:ascii="Tahoma" w:hAnsi="Tahoma" w:cs="Tahoma"/>
-        </w:rPr>
-        <w:t>time management skill, teamwork</w:t>
-      </w:r>
-      <w:r>
-        <w:rPr>
-          <w:rFonts w:ascii="Tahoma" w:hAnsi="Tahoma" w:cs="Tahoma"/>
-        </w:rPr>
-        <w:t xml:space="preserve"> and ability to work under pressure</w:t>
-      </w:r>
-    </w:p>
-    <w:commentRangeEnd w:id="2"/>
-    <w:p>
-      <w:pPr>
         <w:pStyle w:val="StyleStyleHeading3BottomSinglesolidlineAuto075ptLi"/>
         <w:spacing w:before="360" w:after="240"/>
         <w:rPr>
           <w:rFonts w:cs="Segoe UI"/>
         </w:rPr>
       </w:pPr>
-      <w:r>
-        <w:rPr>
-          <w:rStyle w:val="CommentReference"/>
-          <w:rFonts w:ascii="Segoe UI" w:hAnsi="Segoe UI"/>
-          <w:b w:val="0"/>
-          <w:bCs w:val="0"/>
-          <w:lang w:eastAsia="zh-CN"/>
-        </w:rPr>
-        <w:commentReference w:id="2"/>
-      </w:r>
       <w:r>
         <w:rPr>
           <w:rFonts w:ascii="Segoe UI" w:hAnsi="Segoe UI" w:cs="Segoe UI"/>
@@ -1119,8 +952,8 @@
           <w:sz w:val="22"/>
         </w:rPr>
       </w:pPr>
-      <w:bookmarkStart w:id="3" w:name="bmkEducation"/>
-      <w:bookmarkEnd w:id="3"/>
+      <w:bookmarkStart w:id="2" w:name="bmkEducation"/>
+      <w:bookmarkEnd w:id="2"/>
     </w:p>
     <w:p>
       <w:pPr>
@@ -1130,16 +963,12 @@
         <w:adjustRightInd/>
         <w:textAlignment w:val="auto"/>
         <w:rPr>
-          <w:rFonts w:cs="Segoe UI"/>
-          <w:b/>
-          <w:bCs/>
-          <w:sz w:val="26"/>
-          <w:lang w:eastAsia="en-US"/>
-        </w:rPr>
-      </w:pPr>
-      <w:r>
-        <w:rPr>
-          <w:rFonts w:cs="Segoe UI"/>
+          <w:rFonts w:ascii="Tahoma" w:hAnsi="Tahoma" w:cs="Tahoma"/>
+        </w:rPr>
+      </w:pPr>
+      <w:r>
+        <w:rPr>
+          <w:rFonts w:ascii="Tahoma" w:hAnsi="Tahoma" w:cs="Tahoma"/>
         </w:rPr>
         <w:br w:type="page"/>
       </w:r>
@@ -1152,24 +981,12 @@
           <w:rFonts w:cs="Segoe UI"/>
         </w:rPr>
       </w:pPr>
-      <w:commentRangeStart w:id="4"/>
       <w:r>
         <w:rPr>
           <w:rFonts w:cs="Segoe UI"/>
         </w:rPr>
         <w:lastRenderedPageBreak/>
         <w:t xml:space="preserve">PROFESSIONAL EXPERIENCE </w:t>
-      </w:r>
-      <w:commentRangeEnd w:id="4"/>
-      <w:r>
-        <w:rPr>
-          <w:rStyle w:val="CommentReference"/>
-          <w:rFonts w:ascii="Segoe UI" w:hAnsi="Segoe UI"/>
-          <w:b w:val="0"/>
-          <w:bCs w:val="0"/>
-          <w:lang w:eastAsia="zh-CN"/>
-        </w:rPr>
-        <w:commentReference w:id="4"/>
       </w:r>
     </w:p>
     <w:p>
@@ -1184,7 +1001,6 @@
           <w:sz w:val="24"/>
         </w:rPr>
       </w:pPr>
-      <w:commentRangeStart w:id="5"/>
       <w:r>
         <w:rPr>
           <w:rFonts w:ascii="Tahoma" w:hAnsi="Tahoma" w:cs="Tahoma"/>
@@ -1192,7 +1008,16 @@
           <w:bCs/>
           <w:sz w:val="24"/>
         </w:rPr>
-        <w:t xml:space="preserve">September </w:t>
+        <w:t>February</w:t>
+      </w:r>
+      <w:r>
+        <w:rPr>
+          <w:rFonts w:ascii="Tahoma" w:hAnsi="Tahoma" w:cs="Tahoma"/>
+          <w:b/>
+          <w:bCs/>
+          <w:sz w:val="24"/>
+        </w:rPr>
+        <w:t xml:space="preserve"> </w:t>
       </w:r>
       <w:r>
         <w:rPr>
@@ -1256,135 +1081,54 @@
     </w:p>
     <w:p>
       <w:pPr>
-        <w:pStyle w:val="ListBullet"/>
-        <w:tabs>
-          <w:tab w:val="clear" w:pos="360"/>
-          <w:tab w:val="clear" w:pos="720"/>
-          <w:tab w:val="num" w:pos="1080"/>
-        </w:tabs>
-        <w:ind w:left="720"/>
-        <w:rPr>
-          <w:rFonts w:ascii="Tahoma" w:hAnsi="Tahoma" w:cs="Tahoma"/>
-        </w:rPr>
-      </w:pPr>
-      <w:r>
-        <w:rPr>
-          <w:rFonts w:ascii="Tahoma" w:hAnsi="Tahoma" w:cs="Tahoma"/>
-          <w:b/>
-        </w:rPr>
-        <w:t>Project Description</w:t>
-      </w:r>
-      <w:r>
-        <w:rPr>
-          <w:rFonts w:ascii="Tahoma" w:hAnsi="Tahoma" w:cs="Tahoma"/>
-        </w:rPr>
-        <w:t xml:space="preserve">: </w:t>
-      </w:r>
-      <w:r>
-        <w:rPr>
-          <w:rFonts w:ascii="Tahoma" w:hAnsi="Tahoma" w:cs="Tahoma"/>
-        </w:rPr>
-        <w:t xml:space="preserve">Voice application is one of our customer products whose end users can use it to control the internet TV by using their voices. </w:t>
-      </w:r>
-      <w:r>
-        <w:rPr>
-          <w:rFonts w:ascii="Tahoma" w:hAnsi="Tahoma" w:cs="Tahoma"/>
-        </w:rPr>
-        <w:t xml:space="preserve">Name Entity </w:t>
-      </w:r>
-      <w:r>
-        <w:rPr>
-          <w:rFonts w:ascii="Tahoma" w:hAnsi="Tahoma" w:cs="Tahoma"/>
-        </w:rPr>
-        <w:t>Recognition</w:t>
-      </w:r>
-      <w:r>
-        <w:rPr>
-          <w:rFonts w:ascii="Tahoma" w:hAnsi="Tahoma" w:cs="Tahoma"/>
-        </w:rPr>
-        <w:t xml:space="preserve"> (</w:t>
-      </w:r>
-      <w:r>
-        <w:rPr>
-          <w:rFonts w:ascii="Tahoma" w:hAnsi="Tahoma" w:cs="Tahoma"/>
-        </w:rPr>
-        <w:t>NER</w:t>
-      </w:r>
-      <w:r>
-        <w:rPr>
-          <w:rFonts w:ascii="Tahoma" w:hAnsi="Tahoma" w:cs="Tahoma"/>
-        </w:rPr>
-        <w:t>)</w:t>
-      </w:r>
-      <w:r>
-        <w:rPr>
-          <w:rFonts w:ascii="Tahoma" w:hAnsi="Tahoma" w:cs="Tahoma"/>
-        </w:rPr>
-        <w:t xml:space="preserve"> is a new component</w:t>
-      </w:r>
-      <w:r>
-        <w:rPr>
-          <w:rFonts w:ascii="Tahoma" w:hAnsi="Tahoma" w:cs="Tahoma"/>
-        </w:rPr>
-        <w:t xml:space="preserve"> of </w:t>
-      </w:r>
-      <w:r>
-        <w:rPr>
-          <w:rFonts w:ascii="Tahoma" w:hAnsi="Tahoma" w:cs="Tahoma"/>
-        </w:rPr>
-        <w:t>Voice application</w:t>
-      </w:r>
-      <w:r>
-        <w:rPr>
-          <w:rFonts w:ascii="Tahoma" w:hAnsi="Tahoma" w:cs="Tahoma"/>
-        </w:rPr>
-        <w:t>. It provides the capability to derive rich sport info and sport event info from basic info. NER achieves this by parsing the sport event info e.g. event title, event description, sport type, etc. The algorithm design takes into consideration special scenarios in sports e.g. event is at none-home venue for both teams; one team is an invitational gues</w:t>
-      </w:r>
-      <w:r>
-        <w:rPr>
-          <w:rFonts w:ascii="Tahoma" w:hAnsi="Tahoma" w:cs="Tahoma"/>
-        </w:rPr>
-        <w:t>s from a different league, etc.</w:t>
-      </w:r>
-    </w:p>
-    <w:p>
-      <w:pPr>
-        <w:pStyle w:val="ListBullet"/>
+        <w:keepNext/>
         <w:numPr>
           <w:ilvl w:val="0"/>
-          <w:numId w:val="0"/>
+          <w:numId w:val="71"/>
         </w:numPr>
         <w:tabs>
           <w:tab w:val="clear" w:pos="720"/>
         </w:tabs>
-        <w:ind w:left="720"/>
-        <w:rPr>
-          <w:rFonts w:ascii="Tahoma" w:hAnsi="Tahoma" w:cs="Tahoma"/>
-        </w:rPr>
-      </w:pPr>
-      <w:r>
-        <w:rPr>
-          <w:rFonts w:ascii="Tahoma" w:hAnsi="Tahoma" w:cs="Tahoma"/>
-        </w:rPr>
-        <w:t xml:space="preserve">This is a web application using RESTfull web service to </w:t>
-      </w:r>
-      <w:r>
-        <w:rPr>
-          <w:rFonts w:ascii="Tahoma" w:hAnsi="Tahoma" w:cs="Tahoma"/>
-        </w:rPr>
-        <w:t xml:space="preserve">produce </w:t>
-      </w:r>
-      <w:r>
-        <w:rPr>
-          <w:rFonts w:ascii="Tahoma" w:hAnsi="Tahoma" w:cs="Tahoma"/>
-        </w:rPr>
-        <w:t>data</w:t>
-      </w:r>
-      <w:r>
-        <w:rPr>
-          <w:rFonts w:ascii="Tahoma" w:hAnsi="Tahoma" w:cs="Tahoma"/>
-        </w:rPr>
-        <w:t xml:space="preserve"> and Neo4J for storing the data.</w:t>
+        <w:overflowPunct/>
+        <w:autoSpaceDE/>
+        <w:autoSpaceDN/>
+        <w:adjustRightInd/>
+        <w:jc w:val="both"/>
+        <w:textAlignment w:val="auto"/>
+        <w:rPr>
+          <w:rFonts w:ascii="Tahoma" w:hAnsi="Tahoma" w:cs="Tahoma"/>
+        </w:rPr>
+      </w:pPr>
+      <w:r>
+        <w:rPr>
+          <w:rFonts w:ascii="Tahoma" w:hAnsi="Tahoma" w:cs="Tahoma"/>
+          <w:b/>
+        </w:rPr>
+        <w:t>Project Description</w:t>
+      </w:r>
+      <w:r>
+        <w:rPr>
+          <w:rFonts w:ascii="Tahoma" w:hAnsi="Tahoma" w:cs="Tahoma"/>
+        </w:rPr>
+        <w:t xml:space="preserve">: </w:t>
+      </w:r>
+      <w:r>
+        <w:rPr>
+          <w:rFonts w:ascii="Tahoma" w:hAnsi="Tahoma" w:cs="Tahoma"/>
+        </w:rPr>
+        <w:t xml:space="preserve">NLU is the main part of voice application product whose end users can use their voices to interact with. NLU project is responsible for </w:t>
+      </w:r>
+      <w:r>
+        <w:rPr>
+          <w:rFonts w:ascii="Tahoma" w:hAnsi="Tahoma" w:cs="Tahoma"/>
+        </w:rPr>
+        <w:t>analyzing</w:t>
+      </w:r>
+      <w:r>
+        <w:rPr>
+          <w:rFonts w:ascii="Tahoma" w:hAnsi="Tahoma" w:cs="Tahoma"/>
+        </w:rPr>
+        <w:t xml:space="preserve"> the voice input and sending back the search results. It consists of 3 main modules such as NLU discovery, NER (Name entity recognition) and Voice Analytics.</w:t>
       </w:r>
     </w:p>
     <w:p>
@@ -1427,43 +1171,15 @@
         <w:pStyle w:val="ListBullet2"/>
         <w:rPr>
           <w:rFonts w:ascii="Tahoma" w:hAnsi="Tahoma" w:cs="Tahoma"/>
-        </w:rPr>
-      </w:pPr>
-      <w:r>
-        <w:rPr>
-          <w:rFonts w:ascii="Tahoma" w:hAnsi="Tahoma" w:cs="Tahoma"/>
-        </w:rPr>
-        <w:t>Support</w:t>
-      </w:r>
-      <w:r>
-        <w:rPr>
-          <w:rFonts w:ascii="Tahoma" w:hAnsi="Tahoma" w:cs="Tahoma"/>
-        </w:rPr>
-        <w:t>ing</w:t>
-      </w:r>
-      <w:r>
-        <w:rPr>
-          <w:rFonts w:ascii="Tahoma" w:hAnsi="Tahoma" w:cs="Tahoma"/>
-        </w:rPr>
-        <w:t xml:space="preserve"> customer to apply </w:t>
-      </w:r>
-      <w:r>
-        <w:rPr>
-          <w:rFonts w:ascii="Tahoma" w:hAnsi="Tahoma" w:cs="Tahoma"/>
-        </w:rPr>
-        <w:t>S</w:t>
-      </w:r>
-      <w:r>
-        <w:rPr>
-          <w:rFonts w:ascii="Tahoma" w:hAnsi="Tahoma" w:cs="Tahoma"/>
-        </w:rPr>
-        <w:t>pring</w:t>
-      </w:r>
-      <w:r>
-        <w:rPr>
-          <w:rFonts w:ascii="Tahoma" w:hAnsi="Tahoma" w:cs="Tahoma"/>
-        </w:rPr>
-        <w:t xml:space="preserve"> framework to this project</w:t>
+          <w:lang w:val="en-GB"/>
+        </w:rPr>
+      </w:pPr>
+      <w:r>
+        <w:rPr>
+          <w:rFonts w:ascii="Tahoma" w:hAnsi="Tahoma" w:cs="Tahoma"/>
+          <w:lang w:val="en-GB"/>
+        </w:rPr>
+        <w:t>Creating the design document for the current system.</w:t>
       </w:r>
     </w:p>
     <w:p>
@@ -1471,25 +1187,75 @@
         <w:pStyle w:val="ListBullet2"/>
         <w:rPr>
           <w:rFonts w:ascii="Tahoma" w:hAnsi="Tahoma" w:cs="Tahoma"/>
-        </w:rPr>
-      </w:pPr>
-      <w:r>
-        <w:rPr>
-          <w:rFonts w:ascii="Tahoma" w:hAnsi="Tahoma" w:cs="Tahoma"/>
-        </w:rPr>
-        <w:t>Developing the appli</w:t>
-      </w:r>
-      <w:r>
-        <w:rPr>
-          <w:rFonts w:ascii="Tahoma" w:hAnsi="Tahoma" w:cs="Tahoma"/>
-        </w:rPr>
-        <w:t>cation for testing this service</w:t>
-      </w:r>
-      <w:r>
-        <w:rPr>
-          <w:rFonts w:ascii="Tahoma" w:hAnsi="Tahoma" w:cs="Tahoma"/>
-        </w:rPr>
-        <w:t xml:space="preserve"> </w:t>
+          <w:lang w:val="en-GB"/>
+        </w:rPr>
+      </w:pPr>
+      <w:r>
+        <w:rPr>
+          <w:rFonts w:ascii="Tahoma" w:hAnsi="Tahoma" w:cs="Tahoma"/>
+          <w:lang w:val="en-GB"/>
+        </w:rPr>
+        <w:t>Supporting customer to apply Spring framework to NER</w:t>
+      </w:r>
+    </w:p>
+    <w:p>
+      <w:pPr>
+        <w:pStyle w:val="ListBullet2"/>
+        <w:rPr>
+          <w:rFonts w:ascii="Tahoma" w:hAnsi="Tahoma" w:cs="Tahoma"/>
+          <w:lang w:val="en-GB"/>
+        </w:rPr>
+      </w:pPr>
+      <w:r>
+        <w:rPr>
+          <w:rFonts w:ascii="Tahoma" w:hAnsi="Tahoma" w:cs="Tahoma"/>
+          <w:lang w:val="en-GB"/>
+        </w:rPr>
+        <w:t>Developing the application for testing NER</w:t>
+      </w:r>
+    </w:p>
+    <w:p>
+      <w:pPr>
+        <w:pStyle w:val="ListBullet2"/>
+        <w:rPr>
+          <w:rFonts w:ascii="Tahoma" w:hAnsi="Tahoma" w:cs="Tahoma"/>
+          <w:lang w:val="en-GB"/>
+        </w:rPr>
+      </w:pPr>
+      <w:r>
+        <w:rPr>
+          <w:rFonts w:ascii="Tahoma" w:hAnsi="Tahoma" w:cs="Tahoma"/>
+          <w:lang w:val="en-GB"/>
+        </w:rPr>
+        <w:t>Writing the Junit test-cases for NLU discovery and report the bug if any</w:t>
+      </w:r>
+    </w:p>
+    <w:p>
+      <w:pPr>
+        <w:pStyle w:val="ListBullet2"/>
+        <w:rPr>
+          <w:rFonts w:ascii="Tahoma" w:hAnsi="Tahoma" w:cs="Tahoma"/>
+        </w:rPr>
+      </w:pPr>
+      <w:r>
+        <w:rPr>
+          <w:rFonts w:ascii="Tahoma" w:hAnsi="Tahoma" w:cs="Tahoma"/>
+        </w:rPr>
+        <w:t>Getting the requirements from customer and develop Voice Analytics especially on generating reports</w:t>
+      </w:r>
+    </w:p>
+    <w:p>
+      <w:pPr>
+        <w:pStyle w:val="ListBullet2"/>
+        <w:rPr>
+          <w:rFonts w:ascii="Tahoma" w:hAnsi="Tahoma" w:cs="Tahoma"/>
+        </w:rPr>
+      </w:pPr>
+      <w:r>
+        <w:rPr>
+          <w:rFonts w:ascii="Tahoma" w:hAnsi="Tahoma" w:cs="Tahoma"/>
+        </w:rPr>
+        <w:t>Meeting with customer twice per week to report the process.</w:t>
       </w:r>
     </w:p>
     <w:p>
@@ -1535,20 +1301,9 @@
       <w:r>
         <w:rPr>
           <w:rFonts w:ascii="Tahoma" w:hAnsi="Tahoma" w:cs="Tahoma"/>
-        </w:rPr>
-        <w:t>Spring</w:t>
-      </w:r>
-      <w:r>
-        <w:rPr>
-          <w:rFonts w:ascii="Tahoma" w:hAnsi="Tahoma" w:cs="Tahoma"/>
-        </w:rPr>
-        <w:t xml:space="preserve">-core, Spring MVC, </w:t>
-      </w:r>
-      <w:r>
-        <w:rPr>
-          <w:rFonts w:ascii="Tahoma" w:hAnsi="Tahoma" w:cs="Tahoma"/>
-        </w:rPr>
-        <w:t>Spring Neo4j</w:t>
+          <w:lang w:val="en-GB"/>
+        </w:rPr>
+        <w:t>Spring, RESTful WS, Junit</w:t>
       </w:r>
     </w:p>
     <w:p>
@@ -1582,7 +1337,7 @@
         <w:rPr>
           <w:rFonts w:ascii="Tahoma" w:hAnsi="Tahoma" w:cs="Tahoma"/>
         </w:rPr>
-        <w:t>Neo4j</w:t>
+        <w:t>MongoDB</w:t>
       </w:r>
       <w:r>
         <w:rPr>
@@ -1610,19 +1365,15 @@
           <w:sz w:val="24"/>
         </w:rPr>
       </w:pPr>
-    </w:p>
-    <w:p>
-      <w:pPr>
-        <w:pStyle w:val="PlainText"/>
-        <w:spacing w:before="360" w:line="276" w:lineRule="auto"/>
-        <w:jc w:val="both"/>
+      <w:r>
         <w:rPr>
           <w:rFonts w:ascii="Tahoma" w:hAnsi="Tahoma" w:cs="Tahoma"/>
           <w:b/>
           <w:bCs/>
           <w:sz w:val="24"/>
         </w:rPr>
-      </w:pPr>
+        <w:t xml:space="preserve">July </w:t>
+      </w:r>
       <w:r>
         <w:rPr>
           <w:rFonts w:ascii="Tahoma" w:hAnsi="Tahoma" w:cs="Tahoma"/>
@@ -1630,7 +1381,7 @@
           <w:bCs/>
           <w:sz w:val="24"/>
         </w:rPr>
-        <w:t xml:space="preserve">July </w:t>
+        <w:t>2014</w:t>
       </w:r>
       <w:r>
         <w:rPr>
@@ -1639,7 +1390,7 @@
           <w:bCs/>
           <w:sz w:val="24"/>
         </w:rPr>
-        <w:t xml:space="preserve">2015 </w:t>
+        <w:t xml:space="preserve"> – </w:t>
       </w:r>
       <w:r>
         <w:rPr>
@@ -1648,7 +1399,7 @@
           <w:bCs/>
           <w:sz w:val="24"/>
         </w:rPr>
-        <w:t>–</w:t>
+        <w:t xml:space="preserve">January </w:t>
       </w:r>
       <w:r>
         <w:rPr>
@@ -1657,7 +1408,7 @@
           <w:bCs/>
           <w:sz w:val="24"/>
         </w:rPr>
-        <w:t xml:space="preserve"> </w:t>
+        <w:t>2015</w:t>
       </w:r>
       <w:r>
         <w:rPr>
@@ -1666,16 +1417,7 @@
           <w:bCs/>
           <w:sz w:val="24"/>
         </w:rPr>
-        <w:t xml:space="preserve">September </w:t>
-      </w:r>
-      <w:r>
-        <w:rPr>
-          <w:rFonts w:ascii="Tahoma" w:hAnsi="Tahoma" w:cs="Tahoma"/>
-          <w:b/>
-          <w:bCs/>
-          <w:sz w:val="24"/>
-        </w:rPr>
-        <w:t>2015</w:t>
+        <w:t xml:space="preserve"> </w:t>
       </w:r>
     </w:p>
     <w:p>
@@ -1735,177 +1477,127 @@
         <w:rPr>
           <w:rFonts w:ascii="Tahoma" w:hAnsi="Tahoma" w:cs="Tahoma"/>
         </w:rPr>
-        <w:t xml:space="preserve">: </w:t>
-      </w:r>
-      <w:r>
-        <w:rPr>
-          <w:rFonts w:ascii="Tahoma" w:hAnsi="Tahoma" w:cs="Tahoma"/>
-        </w:rPr>
-        <w:t xml:space="preserve">Voice application is one of our customer products whose end users can use it to control the internet TV by using their voices. </w:t>
-      </w:r>
-      <w:r>
-        <w:rPr>
-          <w:rFonts w:ascii="Tahoma" w:hAnsi="Tahoma" w:cs="Tahoma"/>
-          <w:b/>
-        </w:rPr>
-        <w:t>NLU discovery (Nature Language Understanding</w:t>
-      </w:r>
-      <w:r>
-        <w:rPr>
-          <w:rFonts w:ascii="Tahoma" w:hAnsi="Tahoma" w:cs="Tahoma"/>
-          <w:b/>
-        </w:rPr>
-        <w:t xml:space="preserve"> discovery</w:t>
-      </w:r>
-      <w:r>
-        <w:rPr>
-          <w:rFonts w:ascii="Tahoma" w:hAnsi="Tahoma" w:cs="Tahoma"/>
-          <w:b/>
-        </w:rPr>
-        <w:t>)</w:t>
-      </w:r>
-      <w:r>
-        <w:rPr>
-          <w:rFonts w:ascii="Tahoma" w:hAnsi="Tahoma" w:cs="Tahoma"/>
-        </w:rPr>
-        <w:t xml:space="preserve"> is a component of Voice application</w:t>
-      </w:r>
-      <w:r>
-        <w:rPr>
-          <w:rFonts w:ascii="Tahoma" w:hAnsi="Tahoma" w:cs="Tahoma"/>
-        </w:rPr>
-        <w:t xml:space="preserve">. </w:t>
-      </w:r>
-      <w:r>
-        <w:rPr>
-          <w:rFonts w:ascii="Tahoma" w:hAnsi="Tahoma" w:cs="Tahoma"/>
-        </w:rPr>
-        <w:t xml:space="preserve">It is responsible for </w:t>
-      </w:r>
-      <w:r>
-        <w:rPr>
-          <w:rFonts w:ascii="Tahoma" w:hAnsi="Tahoma" w:cs="Tahoma"/>
-        </w:rPr>
-        <w:t>analyzing the input utterances</w:t>
-      </w:r>
-      <w:r>
-        <w:rPr>
-          <w:rFonts w:ascii="Tahoma" w:hAnsi="Tahoma" w:cs="Tahoma"/>
+        <w:t>: When Guidewire team release</w:t>
+      </w:r>
+      <w:r>
+        <w:rPr>
+          <w:rFonts w:ascii="Tahoma" w:hAnsi="Tahoma" w:cs="Tahoma"/>
+        </w:rPr>
+        <w:t>s</w:t>
+      </w:r>
+      <w:r>
+        <w:rPr>
+          <w:rFonts w:ascii="Tahoma" w:hAnsi="Tahoma" w:cs="Tahoma"/>
+        </w:rPr>
+        <w:t xml:space="preserve"> a new version of </w:t>
+      </w:r>
+      <w:r>
+        <w:rPr>
+          <w:rFonts w:ascii="Tahoma" w:hAnsi="Tahoma" w:cs="Tahoma"/>
+        </w:rPr>
+        <w:t>Claim Center</w:t>
+      </w:r>
+      <w:r>
+        <w:rPr>
+          <w:rFonts w:ascii="Tahoma" w:hAnsi="Tahoma" w:cs="Tahoma"/>
+        </w:rPr>
+        <w:t xml:space="preserve">, </w:t>
+      </w:r>
+      <w:r>
+        <w:rPr>
+          <w:rFonts w:ascii="Tahoma" w:hAnsi="Tahoma" w:cs="Tahoma"/>
+        </w:rPr>
+        <w:t>our</w:t>
+      </w:r>
+      <w:r>
+        <w:rPr>
+          <w:rFonts w:ascii="Tahoma" w:hAnsi="Tahoma" w:cs="Tahoma"/>
+        </w:rPr>
+        <w:t xml:space="preserve"> customer </w:t>
+      </w:r>
+      <w:r>
+        <w:rPr>
+          <w:rFonts w:ascii="Tahoma" w:hAnsi="Tahoma" w:cs="Tahoma"/>
+          <w:lang w:val="en-GB"/>
+        </w:rPr>
+        <w:t>system needs to be upgraded to the new version of Guidewire</w:t>
+      </w:r>
+      <w:r>
+        <w:rPr>
+          <w:rFonts w:ascii="Tahoma" w:hAnsi="Tahoma" w:cs="Tahoma"/>
+          <w:lang w:val="en-GB"/>
+        </w:rPr>
+        <w:t xml:space="preserve"> in order to use the new feature and fix some bugs</w:t>
+      </w:r>
+      <w:r>
+        <w:rPr>
+          <w:rFonts w:ascii="Tahoma" w:hAnsi="Tahoma" w:cs="Tahoma"/>
+          <w:lang w:val="en-GB"/>
         </w:rPr>
         <w:t>.</w:t>
       </w:r>
       <w:r>
         <w:rPr>
           <w:rFonts w:ascii="Tahoma" w:hAnsi="Tahoma" w:cs="Tahoma"/>
-        </w:rPr>
-        <w:t xml:space="preserve"> For example, with the input “show me movies with Tom Hank”, </w:t>
-      </w:r>
-      <w:r>
-        <w:rPr>
-          <w:rFonts w:ascii="Tahoma" w:hAnsi="Tahoma" w:cs="Tahoma"/>
-        </w:rPr>
-        <w:t xml:space="preserve">the component will determine the command (show), the media type (movies) </w:t>
-      </w:r>
-      <w:r>
-        <w:rPr>
-          <w:rFonts w:ascii="Tahoma" w:hAnsi="Tahoma" w:cs="Tahoma"/>
-        </w:rPr>
-        <w:t>and the</w:t>
-      </w:r>
-      <w:r>
-        <w:rPr>
-          <w:rFonts w:ascii="Tahoma" w:hAnsi="Tahoma" w:cs="Tahoma"/>
-        </w:rPr>
-        <w:t xml:space="preserve"> actor (Tom Hank)</w:t>
-      </w:r>
-      <w:r>
-        <w:rPr>
-          <w:rFonts w:ascii="Tahoma" w:hAnsi="Tahoma" w:cs="Tahoma"/>
+          <w:lang w:val="en-GB"/>
+        </w:rPr>
+        <w:t xml:space="preserve"> </w:t>
+      </w:r>
+      <w:r>
+        <w:rPr>
+          <w:rFonts w:ascii="Tahoma" w:hAnsi="Tahoma" w:cs="Tahoma"/>
+          <w:lang w:val="en-GB"/>
+        </w:rPr>
+        <w:t>And for the customer’s customization, they have to upgrade by themselves</w:t>
+      </w:r>
+      <w:r>
+        <w:rPr>
+          <w:rFonts w:ascii="Tahoma" w:hAnsi="Tahoma" w:cs="Tahoma"/>
+          <w:lang w:val="en-GB"/>
+        </w:rPr>
+        <w:t xml:space="preserve"> </w:t>
+      </w:r>
+      <w:r>
+        <w:rPr>
+          <w:rFonts w:ascii="Tahoma" w:hAnsi="Tahoma" w:cs="Tahoma"/>
+          <w:lang w:val="en-GB"/>
+        </w:rPr>
+        <w:t xml:space="preserve">and </w:t>
+      </w:r>
+      <w:r>
+        <w:rPr>
+          <w:rFonts w:ascii="Tahoma" w:hAnsi="Tahoma" w:cs="Tahoma"/>
+          <w:lang w:val="en-GB"/>
+        </w:rPr>
+        <w:t>ensure that the business w</w:t>
+      </w:r>
+      <w:r>
+        <w:rPr>
+          <w:rFonts w:ascii="Tahoma" w:hAnsi="Tahoma" w:cs="Tahoma"/>
+          <w:lang w:val="en-GB"/>
+        </w:rPr>
+        <w:t>ill</w:t>
+      </w:r>
+      <w:r>
+        <w:rPr>
+          <w:rFonts w:ascii="Tahoma" w:hAnsi="Tahoma" w:cs="Tahoma"/>
+          <w:lang w:val="en-GB"/>
+        </w:rPr>
+        <w:t xml:space="preserve"> be the same in 2 version</w:t>
+      </w:r>
+      <w:r>
+        <w:rPr>
+          <w:rFonts w:ascii="Tahoma" w:hAnsi="Tahoma" w:cs="Tahoma"/>
+          <w:lang w:val="en-GB"/>
+        </w:rPr>
+        <w:t>s</w:t>
+      </w:r>
+      <w:r>
+        <w:rPr>
+          <w:rFonts w:ascii="Tahoma" w:hAnsi="Tahoma" w:cs="Tahoma"/>
+          <w:lang w:val="en-GB"/>
         </w:rPr>
         <w:t>.</w:t>
-      </w:r>
-    </w:p>
-    <w:p>
-      <w:pPr>
-        <w:pStyle w:val="ListBullet"/>
-        <w:numPr>
-          <w:ilvl w:val="0"/>
-          <w:numId w:val="0"/>
-        </w:numPr>
-        <w:tabs>
-          <w:tab w:val="clear" w:pos="720"/>
-        </w:tabs>
-        <w:ind w:left="720"/>
-        <w:jc w:val="both"/>
-        <w:rPr>
-          <w:rFonts w:ascii="Tahoma" w:hAnsi="Tahoma" w:cs="Tahoma"/>
-        </w:rPr>
-      </w:pPr>
-      <w:r>
-        <w:rPr>
-          <w:rFonts w:ascii="Tahoma" w:hAnsi="Tahoma" w:cs="Tahoma"/>
-        </w:rPr>
-        <w:t>The legacy code</w:t>
-      </w:r>
-      <w:r>
-        <w:rPr>
-          <w:rFonts w:ascii="Tahoma" w:hAnsi="Tahoma" w:cs="Tahoma"/>
-        </w:rPr>
-        <w:t xml:space="preserve"> </w:t>
-      </w:r>
-      <w:r>
-        <w:rPr>
-          <w:rFonts w:ascii="Tahoma" w:hAnsi="Tahoma" w:cs="Tahoma"/>
-        </w:rPr>
-        <w:t>is not well-</w:t>
-      </w:r>
-      <w:r>
-        <w:rPr>
-          <w:rFonts w:ascii="Tahoma" w:hAnsi="Tahoma" w:cs="Tahoma"/>
-        </w:rPr>
-        <w:t>designed</w:t>
-      </w:r>
-      <w:r>
-        <w:rPr>
-          <w:rFonts w:ascii="Tahoma" w:hAnsi="Tahoma" w:cs="Tahoma"/>
-        </w:rPr>
-        <w:t xml:space="preserve">. </w:t>
-      </w:r>
-      <w:r>
-        <w:rPr>
-          <w:rFonts w:ascii="Tahoma" w:hAnsi="Tahoma" w:cs="Tahoma"/>
-        </w:rPr>
-        <w:t>Therefore,</w:t>
-      </w:r>
-      <w:r>
-        <w:rPr>
-          <w:rFonts w:ascii="Tahoma" w:hAnsi="Tahoma" w:cs="Tahoma"/>
-        </w:rPr>
-        <w:t xml:space="preserve"> they need to refactor codes</w:t>
-      </w:r>
-      <w:r>
-        <w:rPr>
-          <w:rFonts w:ascii="Tahoma" w:hAnsi="Tahoma" w:cs="Tahoma"/>
-        </w:rPr>
-        <w:t xml:space="preserve"> and </w:t>
-      </w:r>
-      <w:r>
-        <w:rPr>
-          <w:rFonts w:ascii="Tahoma" w:hAnsi="Tahoma" w:cs="Tahoma"/>
-        </w:rPr>
-        <w:t>the J</w:t>
-      </w:r>
-      <w:r>
-        <w:rPr>
-          <w:rFonts w:ascii="Tahoma" w:hAnsi="Tahoma" w:cs="Tahoma"/>
-        </w:rPr>
-        <w:t>unit test-cases are</w:t>
-      </w:r>
-      <w:r>
-        <w:rPr>
-          <w:rFonts w:ascii="Tahoma" w:hAnsi="Tahoma" w:cs="Tahoma"/>
-        </w:rPr>
-        <w:t xml:space="preserve"> required before refactoring.</w:t>
       </w:r>
     </w:p>
     <w:p>
@@ -1954,13 +1646,53 @@
         <w:rPr>
           <w:rFonts w:ascii="Tahoma" w:hAnsi="Tahoma" w:cs="Tahoma"/>
         </w:rPr>
-        <w:t>Writing the Junit test-cases</w:t>
-      </w:r>
-      <w:r>
-        <w:rPr>
-          <w:rFonts w:ascii="Tahoma" w:hAnsi="Tahoma" w:cs="Tahoma"/>
-        </w:rPr>
-        <w:t xml:space="preserve"> and report the bug if any</w:t>
+        <w:t xml:space="preserve">Upgrade the system </w:t>
+      </w:r>
+      <w:r>
+        <w:rPr>
+          <w:rFonts w:ascii="Tahoma" w:hAnsi="Tahoma" w:cs="Tahoma"/>
+        </w:rPr>
+        <w:t>from Guidewire 6 to Guidewire 8</w:t>
+      </w:r>
+      <w:r>
+        <w:rPr>
+          <w:rFonts w:ascii="Tahoma" w:hAnsi="Tahoma" w:cs="Tahoma"/>
+        </w:rPr>
+        <w:t>.</w:t>
+      </w:r>
+    </w:p>
+    <w:p>
+      <w:pPr>
+        <w:pStyle w:val="ListBullet2"/>
+        <w:rPr>
+          <w:rFonts w:ascii="Tahoma" w:hAnsi="Tahoma" w:cs="Tahoma"/>
+        </w:rPr>
+      </w:pPr>
+      <w:r>
+        <w:rPr>
+          <w:rFonts w:ascii="Tahoma" w:hAnsi="Tahoma" w:cs="Tahoma"/>
+        </w:rPr>
+        <w:t>Analyze and fixing bugs after upgrading especially on consuming, publishing the web services and interacting with IBM WebSphere.</w:t>
+      </w:r>
+    </w:p>
+    <w:p>
+      <w:pPr>
+        <w:pStyle w:val="ListBullet2"/>
+        <w:rPr>
+          <w:rFonts w:ascii="Tahoma" w:hAnsi="Tahoma" w:cs="Tahoma"/>
+        </w:rPr>
+      </w:pPr>
+      <w:r>
+        <w:rPr>
+          <w:rFonts w:ascii="Tahoma" w:hAnsi="Tahoma" w:cs="Tahoma"/>
+        </w:rPr>
+        <w:t>Creating the mocking services</w:t>
+      </w:r>
+      <w:r>
+        <w:rPr>
+          <w:rFonts w:ascii="Tahoma" w:hAnsi="Tahoma" w:cs="Tahoma"/>
+        </w:rPr>
+        <w:t xml:space="preserve"> by using SOAPUI.</w:t>
       </w:r>
     </w:p>
     <w:p>
@@ -2001,21 +1733,64 @@
         <w:rPr>
           <w:rFonts w:ascii="Tahoma" w:hAnsi="Tahoma" w:cs="Tahoma"/>
         </w:rPr>
-        <w:t>Spring Junit</w:t>
-      </w:r>
-      <w:r>
-        <w:rPr>
-          <w:rFonts w:ascii="Tahoma" w:hAnsi="Tahoma" w:cs="Tahoma"/>
-          <w:b/>
-        </w:rPr>
-        <w:t xml:space="preserve"> </w:t>
+        <w:t>Guidewire 6,</w:t>
+      </w:r>
+      <w:r>
+        <w:rPr>
+          <w:rFonts w:ascii="Tahoma" w:hAnsi="Tahoma" w:cs="Tahoma"/>
+        </w:rPr>
+        <w:t xml:space="preserve"> Guidewire 8,</w:t>
+      </w:r>
+      <w:r>
+        <w:rPr>
+          <w:rFonts w:ascii="Tahoma" w:hAnsi="Tahoma" w:cs="Tahoma"/>
+        </w:rPr>
+        <w:t xml:space="preserve"> SOAP Web services, JMS</w:t>
       </w:r>
     </w:p>
     <w:p>
       <w:pPr>
-        <w:pStyle w:val="PlainText"/>
-        <w:spacing w:before="360" w:line="276" w:lineRule="auto"/>
-        <w:jc w:val="both"/>
+        <w:pStyle w:val="ListBullet"/>
+        <w:tabs>
+          <w:tab w:val="clear" w:pos="360"/>
+          <w:tab w:val="clear" w:pos="720"/>
+          <w:tab w:val="num" w:pos="1080"/>
+        </w:tabs>
+        <w:ind w:left="720"/>
+        <w:rPr>
+          <w:rFonts w:ascii="Tahoma" w:hAnsi="Tahoma" w:cs="Tahoma"/>
+          <w:b/>
+        </w:rPr>
+      </w:pPr>
+      <w:r>
+        <w:rPr>
+          <w:rFonts w:ascii="Tahoma" w:hAnsi="Tahoma" w:cs="Tahoma"/>
+          <w:b/>
+        </w:rPr>
+        <w:t xml:space="preserve">Database: </w:t>
+      </w:r>
+      <w:r>
+        <w:rPr>
+          <w:rFonts w:ascii="Tahoma" w:hAnsi="Tahoma" w:cs="Tahoma"/>
+        </w:rPr>
+        <w:t>O</w:t>
+      </w:r>
+      <w:r>
+        <w:rPr>
+          <w:rFonts w:ascii="Tahoma" w:hAnsi="Tahoma" w:cs="Tahoma"/>
+        </w:rPr>
+        <w:t>racle</w:t>
+      </w:r>
+      <w:r>
+        <w:rPr>
+          <w:rFonts w:ascii="Tahoma" w:hAnsi="Tahoma" w:cs="Tahoma"/>
+          <w:b/>
+        </w:rPr>
+        <w:t xml:space="preserve"> </w:t>
+      </w:r>
+    </w:p>
+    <w:p>
+      <w:pPr>
         <w:rPr>
           <w:rFonts w:ascii="Tahoma" w:hAnsi="Tahoma" w:cs="Tahoma"/>
           <w:b/>
@@ -2023,91 +1798,48 @@
           <w:sz w:val="24"/>
         </w:rPr>
       </w:pPr>
-    </w:p>
-    <w:p>
-      <w:pPr>
-        <w:pStyle w:val="PlainText"/>
-        <w:spacing w:before="360" w:line="276" w:lineRule="auto"/>
-        <w:jc w:val="both"/>
+      <w:r>
+        <w:rPr>
+          <w:rFonts w:ascii="Tahoma" w:hAnsi="Tahoma" w:cs="Tahoma"/>
+          <w:b/>
+        </w:rPr>
+        <w:br w:type="column"/>
+      </w:r>
+      <w:r>
         <w:rPr>
           <w:rFonts w:ascii="Tahoma" w:hAnsi="Tahoma" w:cs="Tahoma"/>
           <w:b/>
           <w:bCs/>
           <w:sz w:val="24"/>
         </w:rPr>
-      </w:pPr>
-      <w:r>
-        <w:rPr>
-          <w:rFonts w:ascii="Tahoma" w:hAnsi="Tahoma" w:cs="Tahoma"/>
-          <w:b/>
-          <w:bCs/>
-          <w:sz w:val="24"/>
-        </w:rPr>
         <w:lastRenderedPageBreak/>
-        <w:t xml:space="preserve">February </w:t>
-      </w:r>
-      <w:r>
-        <w:rPr>
-          <w:rFonts w:ascii="Tahoma" w:hAnsi="Tahoma" w:cs="Tahoma"/>
-          <w:b/>
-          <w:bCs/>
-          <w:sz w:val="24"/>
-        </w:rPr>
-        <w:t xml:space="preserve">2015 </w:t>
-      </w:r>
-      <w:r>
-        <w:rPr>
-          <w:rFonts w:ascii="Tahoma" w:hAnsi="Tahoma" w:cs="Tahoma"/>
-          <w:b/>
-          <w:bCs/>
-          <w:sz w:val="24"/>
-        </w:rPr>
-        <w:t>–</w:t>
-      </w:r>
-      <w:r>
-        <w:rPr>
-          <w:rFonts w:ascii="Tahoma" w:hAnsi="Tahoma" w:cs="Tahoma"/>
-          <w:b/>
-          <w:bCs/>
-          <w:sz w:val="24"/>
-        </w:rPr>
-        <w:t xml:space="preserve"> </w:t>
-      </w:r>
-      <w:r>
-        <w:rPr>
-          <w:rFonts w:ascii="Tahoma" w:hAnsi="Tahoma" w:cs="Tahoma"/>
-          <w:b/>
-          <w:bCs/>
-          <w:sz w:val="24"/>
-        </w:rPr>
-        <w:t xml:space="preserve">July </w:t>
-      </w:r>
-      <w:r>
-        <w:rPr>
-          <w:rFonts w:ascii="Tahoma" w:hAnsi="Tahoma" w:cs="Tahoma"/>
-          <w:b/>
-          <w:bCs/>
-          <w:sz w:val="24"/>
-        </w:rPr>
-        <w:t>2015</w:t>
+        <w:t>January 2013 – July 2014</w:t>
       </w:r>
     </w:p>
     <w:p>
       <w:pPr>
-        <w:pStyle w:val="PlainText"/>
-        <w:spacing w:before="360" w:line="276" w:lineRule="auto"/>
-        <w:jc w:val="both"/>
         <w:rPr>
           <w:rFonts w:ascii="Tahoma" w:hAnsi="Tahoma" w:cs="Tahoma"/>
           <w:b/>
+          <w:sz w:val="22"/>
+          <w:szCs w:val="22"/>
+        </w:rPr>
+      </w:pPr>
+    </w:p>
+    <w:p>
+      <w:pPr>
+        <w:pStyle w:val="Jobtitle"/>
+        <w:rPr>
+          <w:rFonts w:ascii="Tahoma" w:hAnsi="Tahoma" w:cs="Tahoma"/>
+          <w:sz w:val="22"/>
+          <w:szCs w:val="22"/>
+        </w:rPr>
+      </w:pPr>
+      <w:r>
+        <w:rPr>
+          <w:rFonts w:ascii="Tahoma" w:hAnsi="Tahoma" w:cs="Tahoma"/>
           <w:bCs/>
-        </w:rPr>
-      </w:pPr>
-      <w:r>
-        <w:rPr>
-          <w:rFonts w:ascii="Tahoma" w:hAnsi="Tahoma" w:cs="Tahoma"/>
-          <w:b/>
-          <w:bCs/>
+          <w:lang w:eastAsia="ja-JP"/>
         </w:rPr>
         <w:t>Developer</w:t>
       </w:r>
@@ -2143,25 +1875,116 @@
           <w:rFonts w:ascii="Tahoma" w:hAnsi="Tahoma" w:cs="Tahoma"/>
           <w:b/>
         </w:rPr>
-        <w:t>Project Description</w:t>
-      </w:r>
-      <w:r>
-        <w:rPr>
-          <w:rFonts w:ascii="Tahoma" w:hAnsi="Tahoma" w:cs="Tahoma"/>
-        </w:rPr>
-        <w:t>: Voice application is one of our customer products</w:t>
-      </w:r>
-      <w:r>
-        <w:rPr>
-          <w:rFonts w:ascii="Tahoma" w:hAnsi="Tahoma" w:cs="Tahoma"/>
-        </w:rPr>
-        <w:t xml:space="preserve"> whose e</w:t>
-      </w:r>
-      <w:r>
-        <w:rPr>
-          <w:rFonts w:ascii="Tahoma" w:hAnsi="Tahoma" w:cs="Tahoma"/>
-        </w:rPr>
-        <w:t>nd user</w:t>
+        <w:t xml:space="preserve">Project </w:t>
+      </w:r>
+      <w:r>
+        <w:rPr>
+          <w:rFonts w:ascii="Tahoma" w:hAnsi="Tahoma" w:cs="Tahoma"/>
+          <w:b/>
+        </w:rPr>
+        <w:t>Description</w:t>
+      </w:r>
+      <w:r>
+        <w:rPr>
+          <w:rFonts w:ascii="Tahoma" w:hAnsi="Tahoma" w:cs="Tahoma"/>
+        </w:rPr>
+        <w:t>: This</w:t>
+      </w:r>
+      <w:r>
+        <w:rPr>
+          <w:rFonts w:ascii="Tahoma" w:hAnsi="Tahoma" w:cs="Tahoma"/>
+        </w:rPr>
+        <w:t xml:space="preserve"> </w:t>
+      </w:r>
+      <w:r>
+        <w:rPr>
+          <w:rFonts w:ascii="Tahoma" w:hAnsi="Tahoma" w:cs="Tahoma"/>
+        </w:rPr>
+        <w:t xml:space="preserve">is a </w:t>
+      </w:r>
+      <w:r>
+        <w:rPr>
+          <w:rFonts w:ascii="Tahoma" w:hAnsi="Tahoma" w:cs="Tahoma"/>
+        </w:rPr>
+        <w:t>G</w:t>
+      </w:r>
+      <w:r>
+        <w:rPr>
+          <w:rFonts w:ascii="Tahoma" w:hAnsi="Tahoma" w:cs="Tahoma"/>
+        </w:rPr>
+        <w:t xml:space="preserve">uidewire </w:t>
+      </w:r>
+      <w:r>
+        <w:rPr>
+          <w:rFonts w:ascii="Tahoma" w:hAnsi="Tahoma" w:cs="Tahoma"/>
+        </w:rPr>
+        <w:t>C</w:t>
+      </w:r>
+      <w:r>
+        <w:rPr>
+          <w:rFonts w:ascii="Tahoma" w:hAnsi="Tahoma" w:cs="Tahoma"/>
+        </w:rPr>
+        <w:t xml:space="preserve">laim </w:t>
+      </w:r>
+      <w:r>
+        <w:rPr>
+          <w:rFonts w:ascii="Tahoma" w:hAnsi="Tahoma" w:cs="Tahoma"/>
+        </w:rPr>
+        <w:t>C</w:t>
+      </w:r>
+      <w:r>
+        <w:rPr>
+          <w:rFonts w:ascii="Tahoma" w:hAnsi="Tahoma" w:cs="Tahoma"/>
+        </w:rPr>
+        <w:t xml:space="preserve">enter </w:t>
+      </w:r>
+      <w:r>
+        <w:rPr>
+          <w:rFonts w:ascii="Tahoma" w:hAnsi="Tahoma" w:cs="Tahoma"/>
+        </w:rPr>
+        <w:t xml:space="preserve">project </w:t>
+      </w:r>
+      <w:r>
+        <w:rPr>
+          <w:rFonts w:ascii="Tahoma" w:hAnsi="Tahoma" w:cs="Tahoma"/>
+        </w:rPr>
+        <w:t>whose end users are the insurance company employees</w:t>
+      </w:r>
+      <w:r>
+        <w:rPr>
+          <w:rFonts w:ascii="Tahoma" w:hAnsi="Tahoma" w:cs="Tahoma"/>
+        </w:rPr>
+        <w:t xml:space="preserve"> in </w:t>
+      </w:r>
+      <w:r>
+        <w:rPr>
+          <w:rFonts w:ascii="Tahoma" w:hAnsi="Tahoma" w:cs="Tahoma"/>
+        </w:rPr>
+        <w:t>France</w:t>
+      </w:r>
+      <w:r>
+        <w:rPr>
+          <w:rFonts w:ascii="Tahoma" w:hAnsi="Tahoma" w:cs="Tahoma"/>
+        </w:rPr>
+        <w:t xml:space="preserve">. </w:t>
+      </w:r>
+      <w:r>
+        <w:rPr>
+          <w:rFonts w:ascii="Tahoma" w:hAnsi="Tahoma" w:cs="Tahoma"/>
+        </w:rPr>
+        <w:t xml:space="preserve">They can use it to create the claims and manage </w:t>
+      </w:r>
+      <w:r>
+        <w:rPr>
+          <w:rFonts w:ascii="Tahoma" w:hAnsi="Tahoma" w:cs="Tahoma"/>
+        </w:rPr>
+        <w:t>their</w:t>
+      </w:r>
+      <w:r>
+        <w:rPr>
+          <w:rFonts w:ascii="Tahoma" w:hAnsi="Tahoma" w:cs="Tahoma"/>
+        </w:rPr>
+        <w:t xml:space="preserve"> life cycle</w:t>
       </w:r>
       <w:r>
         <w:rPr>
@@ -2173,7 +1996,37 @@
         <w:rPr>
           <w:rFonts w:ascii="Tahoma" w:hAnsi="Tahoma" w:cs="Tahoma"/>
         </w:rPr>
-        <w:t xml:space="preserve"> can use it to control the internet TV by using their voices.</w:t>
+        <w:t>.</w:t>
+      </w:r>
+      <w:r>
+        <w:rPr>
+          <w:rFonts w:ascii="Tahoma" w:hAnsi="Tahoma" w:cs="Tahoma"/>
+        </w:rPr>
+        <w:t xml:space="preserve"> Claim C</w:t>
+      </w:r>
+      <w:r>
+        <w:rPr>
+          <w:rFonts w:ascii="Tahoma" w:hAnsi="Tahoma" w:cs="Tahoma"/>
+        </w:rPr>
+        <w:t>enter is a software solution</w:t>
+      </w:r>
+      <w:r>
+        <w:rPr>
+          <w:rFonts w:ascii="Tahoma" w:hAnsi="Tahoma" w:cs="Tahoma"/>
+        </w:rPr>
+        <w:t xml:space="preserve"> for the insurance companies</w:t>
+      </w:r>
+      <w:r>
+        <w:rPr>
+          <w:rFonts w:ascii="Tahoma" w:hAnsi="Tahoma" w:cs="Tahoma"/>
+        </w:rPr>
+        <w:t>. Our customer</w:t>
+      </w:r>
+      <w:r>
+        <w:rPr>
+          <w:rFonts w:ascii="Tahoma" w:hAnsi="Tahoma" w:cs="Tahoma"/>
+        </w:rPr>
+        <w:t>s</w:t>
       </w:r>
       <w:r>
         <w:rPr>
@@ -2185,68 +2038,7 @@
         <w:rPr>
           <w:rFonts w:ascii="Tahoma" w:hAnsi="Tahoma" w:cs="Tahoma"/>
         </w:rPr>
-        <w:t xml:space="preserve">This application produces a lot of log files when being used. </w:t>
-      </w:r>
-      <w:r>
-        <w:rPr>
-          <w:rFonts w:ascii="Tahoma" w:hAnsi="Tahoma" w:cs="Tahoma"/>
-        </w:rPr>
-        <w:t>In order to explore these log files, our customer need</w:t>
-      </w:r>
-      <w:r>
-        <w:rPr>
-          <w:rFonts w:ascii="Tahoma" w:hAnsi="Tahoma" w:cs="Tahoma"/>
-        </w:rPr>
-        <w:t>s</w:t>
-      </w:r>
-      <w:r>
-        <w:rPr>
-          <w:rFonts w:ascii="Tahoma" w:hAnsi="Tahoma" w:cs="Tahoma"/>
-        </w:rPr>
-        <w:t xml:space="preserve"> to store them </w:t>
-      </w:r>
-      <w:r>
-        <w:rPr>
-          <w:rFonts w:ascii="Tahoma" w:hAnsi="Tahoma" w:cs="Tahoma"/>
-        </w:rPr>
-        <w:t xml:space="preserve">on a DB, </w:t>
-      </w:r>
-      <w:r>
-        <w:rPr>
-          <w:rFonts w:ascii="Tahoma" w:hAnsi="Tahoma" w:cs="Tahoma"/>
-        </w:rPr>
-        <w:t>use them for generating the reports</w:t>
-      </w:r>
-      <w:r>
-        <w:rPr>
-          <w:rFonts w:ascii="Tahoma" w:hAnsi="Tahoma" w:cs="Tahoma"/>
-        </w:rPr>
-        <w:t xml:space="preserve"> and send the reports</w:t>
-      </w:r>
-      <w:r>
-        <w:rPr>
-          <w:rFonts w:ascii="Tahoma" w:hAnsi="Tahoma" w:cs="Tahoma"/>
-        </w:rPr>
-        <w:t xml:space="preserve"> automatically</w:t>
-      </w:r>
-      <w:r>
-        <w:rPr>
-          <w:rFonts w:ascii="Tahoma" w:hAnsi="Tahoma" w:cs="Tahoma"/>
-        </w:rPr>
-        <w:t xml:space="preserve"> by email</w:t>
-      </w:r>
-      <w:r>
-        <w:rPr>
-          <w:rFonts w:ascii="Tahoma" w:hAnsi="Tahoma" w:cs="Tahoma"/>
-        </w:rPr>
-        <w:t xml:space="preserve">. </w:t>
-      </w:r>
-      <w:r>
-        <w:rPr>
-          <w:rFonts w:ascii="Tahoma" w:hAnsi="Tahoma" w:cs="Tahoma"/>
-          <w:b/>
-        </w:rPr>
-        <w:t>Voice Analytics</w:t>
+        <w:t>buy</w:t>
       </w:r>
       <w:r>
         <w:rPr>
@@ -2258,87 +2050,25 @@
         <w:rPr>
           <w:rFonts w:ascii="Tahoma" w:hAnsi="Tahoma" w:cs="Tahoma"/>
         </w:rPr>
-        <w:t xml:space="preserve">project </w:t>
-      </w:r>
-      <w:r>
-        <w:rPr>
-          <w:rFonts w:ascii="Tahoma" w:hAnsi="Tahoma" w:cs="Tahoma"/>
-        </w:rPr>
-        <w:t>is</w:t>
-      </w:r>
-      <w:r>
-        <w:rPr>
-          <w:rFonts w:ascii="Tahoma" w:hAnsi="Tahoma" w:cs="Tahoma"/>
-        </w:rPr>
-        <w:t xml:space="preserve"> built for this purpose</w:t>
-      </w:r>
-      <w:r>
-        <w:rPr>
-          <w:rFonts w:ascii="Tahoma" w:hAnsi="Tahoma" w:cs="Tahoma"/>
-          <w:lang w:val="en-GB"/>
-        </w:rPr>
-        <w:t>.</w:t>
-      </w:r>
-    </w:p>
-    <w:p>
-      <w:pPr>
-        <w:pStyle w:val="ListBullet"/>
-        <w:numPr>
-          <w:ilvl w:val="0"/>
-          <w:numId w:val="0"/>
-        </w:numPr>
-        <w:ind w:left="360"/>
-        <w:rPr>
-          <w:rFonts w:ascii="Tahoma" w:hAnsi="Tahoma" w:cs="Tahoma"/>
-        </w:rPr>
-      </w:pPr>
-    </w:p>
-    <w:p>
-      <w:pPr>
-        <w:pStyle w:val="ListBullet"/>
-        <w:tabs>
-          <w:tab w:val="clear" w:pos="360"/>
-          <w:tab w:val="clear" w:pos="720"/>
-          <w:tab w:val="num" w:pos="1080"/>
-        </w:tabs>
-        <w:ind w:left="720"/>
-        <w:rPr>
-          <w:rFonts w:ascii="Tahoma" w:hAnsi="Tahoma" w:cs="Tahoma"/>
-          <w:b/>
-        </w:rPr>
-      </w:pPr>
-      <w:r>
-        <w:rPr>
-          <w:rFonts w:ascii="Tahoma" w:hAnsi="Tahoma" w:cs="Tahoma"/>
-          <w:b/>
-        </w:rPr>
-        <w:t xml:space="preserve">Responsibilities: </w:t>
-      </w:r>
-    </w:p>
-    <w:p>
-      <w:pPr>
-        <w:pStyle w:val="ListBullet2"/>
-        <w:rPr>
-          <w:rFonts w:ascii="Tahoma" w:hAnsi="Tahoma" w:cs="Tahoma"/>
-        </w:rPr>
-      </w:pPr>
-      <w:r>
-        <w:rPr>
-          <w:rFonts w:ascii="Tahoma" w:hAnsi="Tahoma" w:cs="Tahoma"/>
-        </w:rPr>
-        <w:t>Get</w:t>
-      </w:r>
-      <w:r>
-        <w:rPr>
-          <w:rFonts w:ascii="Tahoma" w:hAnsi="Tahoma" w:cs="Tahoma"/>
-        </w:rPr>
-        <w:t>t</w:t>
-      </w:r>
-      <w:r>
-        <w:rPr>
-          <w:rFonts w:ascii="Tahoma" w:hAnsi="Tahoma" w:cs="Tahoma"/>
-        </w:rPr>
-        <w:t>ing</w:t>
+        <w:t xml:space="preserve">it and </w:t>
+      </w:r>
+      <w:r>
+        <w:rPr>
+          <w:rFonts w:ascii="Tahoma" w:hAnsi="Tahoma" w:cs="Tahoma"/>
+        </w:rPr>
+        <w:t>customize</w:t>
+      </w:r>
+      <w:r>
+        <w:rPr>
+          <w:rFonts w:ascii="Tahoma" w:hAnsi="Tahoma" w:cs="Tahoma"/>
+        </w:rPr>
+        <w:t xml:space="preserve"> i</w:t>
+      </w:r>
+      <w:r>
+        <w:rPr>
+          <w:rFonts w:ascii="Tahoma" w:hAnsi="Tahoma" w:cs="Tahoma"/>
+        </w:rPr>
+        <w:t>t for their</w:t>
       </w:r>
       <w:r>
         <w:rPr>
@@ -2350,448 +2080,7 @@
         <w:rPr>
           <w:rFonts w:ascii="Tahoma" w:hAnsi="Tahoma" w:cs="Tahoma"/>
         </w:rPr>
-        <w:t xml:space="preserve">the requirements from customer and develop them </w:t>
-      </w:r>
-      <w:r>
-        <w:rPr>
-          <w:rFonts w:ascii="Tahoma" w:hAnsi="Tahoma" w:cs="Tahoma"/>
-        </w:rPr>
-        <w:t>especially on generating reports</w:t>
-      </w:r>
-    </w:p>
-    <w:p>
-      <w:pPr>
-        <w:pStyle w:val="ListBullet2"/>
-        <w:rPr>
-          <w:rFonts w:ascii="Tahoma" w:hAnsi="Tahoma" w:cs="Tahoma"/>
-        </w:rPr>
-      </w:pPr>
-      <w:r>
-        <w:rPr>
-          <w:rFonts w:ascii="Tahoma" w:hAnsi="Tahoma" w:cs="Tahoma"/>
-        </w:rPr>
-        <w:t>Meeting with customer twice per week to report the process</w:t>
-      </w:r>
-    </w:p>
-    <w:p>
-      <w:pPr>
-        <w:pStyle w:val="ListBullet"/>
-        <w:numPr>
-          <w:ilvl w:val="0"/>
-          <w:numId w:val="0"/>
-        </w:numPr>
-        <w:rPr>
-          <w:rFonts w:ascii="Tahoma" w:hAnsi="Tahoma" w:cs="Tahoma"/>
-          <w:b/>
-        </w:rPr>
-      </w:pPr>
-    </w:p>
-    <w:p>
-      <w:pPr>
-        <w:pStyle w:val="ListBullet"/>
-        <w:tabs>
-          <w:tab w:val="clear" w:pos="360"/>
-          <w:tab w:val="clear" w:pos="720"/>
-          <w:tab w:val="num" w:pos="1080"/>
-        </w:tabs>
-        <w:ind w:left="720"/>
-        <w:rPr>
-          <w:rFonts w:ascii="Tahoma" w:hAnsi="Tahoma" w:cs="Tahoma"/>
-          <w:b/>
-        </w:rPr>
-      </w:pPr>
-      <w:r>
-        <w:rPr>
-          <w:rFonts w:ascii="Tahoma" w:hAnsi="Tahoma" w:cs="Tahoma"/>
-          <w:b/>
-        </w:rPr>
-        <w:t xml:space="preserve">Technologies: </w:t>
-      </w:r>
-      <w:r>
-        <w:rPr>
-          <w:rFonts w:ascii="Tahoma" w:hAnsi="Tahoma" w:cs="Tahoma"/>
-        </w:rPr>
-        <w:t>HTML</w:t>
-      </w:r>
-      <w:r>
-        <w:rPr>
-          <w:rFonts w:ascii="Tahoma" w:hAnsi="Tahoma" w:cs="Tahoma"/>
-        </w:rPr>
-        <w:t>, CSS, JQuery</w:t>
-      </w:r>
-      <w:r>
-        <w:rPr>
-          <w:rFonts w:ascii="Tahoma" w:hAnsi="Tahoma" w:cs="Tahoma"/>
-        </w:rPr>
-        <w:t>,</w:t>
-      </w:r>
-      <w:r>
-        <w:rPr>
-          <w:rFonts w:ascii="Tahoma" w:hAnsi="Tahoma" w:cs="Tahoma"/>
-        </w:rPr>
-        <w:t xml:space="preserve"> </w:t>
-      </w:r>
-      <w:r>
-        <w:rPr>
-          <w:rFonts w:ascii="Tahoma" w:hAnsi="Tahoma" w:cs="Tahoma"/>
-        </w:rPr>
-        <w:t>Spring</w:t>
-      </w:r>
-      <w:r>
-        <w:rPr>
-          <w:rFonts w:ascii="Tahoma" w:hAnsi="Tahoma" w:cs="Tahoma"/>
-        </w:rPr>
-        <w:t>-core</w:t>
-      </w:r>
-      <w:r>
-        <w:rPr>
-          <w:rFonts w:ascii="Tahoma" w:hAnsi="Tahoma" w:cs="Tahoma"/>
-        </w:rPr>
-        <w:t xml:space="preserve">, </w:t>
-      </w:r>
-      <w:r>
-        <w:rPr>
-          <w:rFonts w:ascii="Tahoma" w:hAnsi="Tahoma" w:cs="Tahoma"/>
-        </w:rPr>
-        <w:t>SpringMVC</w:t>
-      </w:r>
-      <w:r>
-        <w:rPr>
-          <w:rFonts w:ascii="Tahoma" w:hAnsi="Tahoma" w:cs="Tahoma"/>
-        </w:rPr>
-        <w:t xml:space="preserve">, </w:t>
-      </w:r>
-      <w:r>
-        <w:rPr>
-          <w:rFonts w:ascii="Tahoma" w:hAnsi="Tahoma" w:cs="Tahoma"/>
-        </w:rPr>
-        <w:t xml:space="preserve">RESTful WS, </w:t>
-      </w:r>
-      <w:r>
-        <w:rPr>
-          <w:rFonts w:ascii="Tahoma" w:hAnsi="Tahoma" w:cs="Tahoma"/>
-        </w:rPr>
-        <w:t>Spring</w:t>
-      </w:r>
-      <w:r>
-        <w:rPr>
-          <w:rFonts w:ascii="Tahoma" w:hAnsi="Tahoma" w:cs="Tahoma"/>
-        </w:rPr>
-        <w:t>-</w:t>
-      </w:r>
-      <w:r>
-        <w:rPr>
-          <w:rFonts w:ascii="Tahoma" w:hAnsi="Tahoma" w:cs="Tahoma"/>
-        </w:rPr>
-        <w:t>data</w:t>
-      </w:r>
-      <w:r>
-        <w:rPr>
-          <w:rFonts w:ascii="Tahoma" w:hAnsi="Tahoma" w:cs="Tahoma"/>
-        </w:rPr>
-        <w:t>-mongodb</w:t>
-      </w:r>
-      <w:r>
-        <w:rPr>
-          <w:rFonts w:ascii="Tahoma" w:hAnsi="Tahoma" w:cs="Tahoma"/>
-        </w:rPr>
-        <w:t xml:space="preserve">, </w:t>
-      </w:r>
-      <w:r>
-        <w:rPr>
-          <w:rFonts w:ascii="Tahoma" w:hAnsi="Tahoma" w:cs="Tahoma"/>
-        </w:rPr>
-        <w:t>mail-api</w:t>
-      </w:r>
-      <w:r>
-        <w:rPr>
-          <w:rFonts w:ascii="Tahoma" w:hAnsi="Tahoma" w:cs="Tahoma"/>
-        </w:rPr>
-        <w:t>, Junit</w:t>
-      </w:r>
-    </w:p>
-    <w:p>
-      <w:pPr>
-        <w:pStyle w:val="ListBullet"/>
-        <w:tabs>
-          <w:tab w:val="clear" w:pos="360"/>
-          <w:tab w:val="clear" w:pos="720"/>
-          <w:tab w:val="num" w:pos="1080"/>
-        </w:tabs>
-        <w:ind w:left="720"/>
-        <w:rPr>
-          <w:rFonts w:ascii="Tahoma" w:hAnsi="Tahoma" w:cs="Tahoma"/>
-          <w:b/>
-        </w:rPr>
-      </w:pPr>
-      <w:r>
-        <w:rPr>
-          <w:rFonts w:ascii="Tahoma" w:hAnsi="Tahoma" w:cs="Tahoma"/>
-          <w:b/>
-        </w:rPr>
-        <w:t xml:space="preserve">Database: </w:t>
-      </w:r>
-      <w:r>
-        <w:rPr>
-          <w:rFonts w:ascii="Tahoma" w:hAnsi="Tahoma" w:cs="Tahoma"/>
-        </w:rPr>
-        <w:t>MongoDB</w:t>
-      </w:r>
-    </w:p>
-    <w:commentRangeEnd w:id="5"/>
-    <w:p>
-      <w:pPr>
-        <w:pStyle w:val="PlainText"/>
-        <w:spacing w:before="360" w:line="276" w:lineRule="auto"/>
-        <w:jc w:val="both"/>
-        <w:rPr>
-          <w:rFonts w:ascii="Tahoma" w:hAnsi="Tahoma" w:cs="Tahoma"/>
-          <w:b/>
-          <w:bCs/>
-          <w:sz w:val="24"/>
-        </w:rPr>
-      </w:pPr>
-      <w:r>
-        <w:rPr>
-          <w:rStyle w:val="CommentReference"/>
-          <w:rFonts w:ascii="Segoe UI" w:eastAsia="Times New Roman" w:hAnsi="Segoe UI" w:cs="Times New Roman"/>
-          <w:lang w:eastAsia="zh-CN"/>
-        </w:rPr>
-        <w:commentReference w:id="5"/>
-      </w:r>
-      <w:r>
-        <w:rPr>
-          <w:rFonts w:ascii="Tahoma" w:hAnsi="Tahoma" w:cs="Tahoma"/>
-          <w:b/>
-          <w:bCs/>
-          <w:sz w:val="24"/>
-        </w:rPr>
-        <w:t xml:space="preserve">July </w:t>
-      </w:r>
-      <w:r>
-        <w:rPr>
-          <w:rFonts w:ascii="Tahoma" w:hAnsi="Tahoma" w:cs="Tahoma"/>
-          <w:b/>
-          <w:bCs/>
-          <w:sz w:val="24"/>
-        </w:rPr>
-        <w:t>2014</w:t>
-      </w:r>
-      <w:r>
-        <w:rPr>
-          <w:rFonts w:ascii="Tahoma" w:hAnsi="Tahoma" w:cs="Tahoma"/>
-          <w:b/>
-          <w:bCs/>
-          <w:sz w:val="24"/>
-        </w:rPr>
-        <w:t xml:space="preserve"> – </w:t>
-      </w:r>
-      <w:r>
-        <w:rPr>
-          <w:rFonts w:ascii="Tahoma" w:hAnsi="Tahoma" w:cs="Tahoma"/>
-          <w:b/>
-          <w:bCs/>
-          <w:sz w:val="24"/>
-        </w:rPr>
-        <w:t xml:space="preserve">January </w:t>
-      </w:r>
-      <w:r>
-        <w:rPr>
-          <w:rFonts w:ascii="Tahoma" w:hAnsi="Tahoma" w:cs="Tahoma"/>
-          <w:b/>
-          <w:bCs/>
-          <w:sz w:val="24"/>
-        </w:rPr>
-        <w:t>2015</w:t>
-      </w:r>
-      <w:r>
-        <w:rPr>
-          <w:rFonts w:ascii="Tahoma" w:hAnsi="Tahoma" w:cs="Tahoma"/>
-          <w:b/>
-          <w:bCs/>
-          <w:sz w:val="24"/>
-        </w:rPr>
-        <w:t xml:space="preserve"> </w:t>
-      </w:r>
-    </w:p>
-    <w:p>
-      <w:pPr>
-        <w:pStyle w:val="PlainText"/>
-        <w:spacing w:before="360" w:line="276" w:lineRule="auto"/>
-        <w:jc w:val="both"/>
-        <w:rPr>
-          <w:rFonts w:ascii="Tahoma" w:hAnsi="Tahoma" w:cs="Tahoma"/>
-          <w:b/>
-          <w:bCs/>
-        </w:rPr>
-      </w:pPr>
-      <w:r>
-        <w:rPr>
-          <w:rFonts w:ascii="Tahoma" w:hAnsi="Tahoma" w:cs="Tahoma"/>
-          <w:b/>
-          <w:bCs/>
-        </w:rPr>
-        <w:t>Developer</w:t>
-      </w:r>
-    </w:p>
-    <w:p>
-      <w:pPr>
-        <w:pStyle w:val="ListBullet"/>
-        <w:numPr>
-          <w:ilvl w:val="0"/>
-          <w:numId w:val="0"/>
-        </w:numPr>
-        <w:rPr>
-          <w:rFonts w:ascii="Tahoma" w:hAnsi="Tahoma" w:cs="Tahoma"/>
-        </w:rPr>
-      </w:pPr>
-    </w:p>
-    <w:p>
-      <w:pPr>
-        <w:pStyle w:val="ListBullet"/>
-        <w:tabs>
-          <w:tab w:val="clear" w:pos="360"/>
-          <w:tab w:val="clear" w:pos="720"/>
-          <w:tab w:val="num" w:pos="1080"/>
-        </w:tabs>
-        <w:ind w:left="720"/>
-        <w:jc w:val="both"/>
-        <w:rPr>
-          <w:rFonts w:ascii="Tahoma" w:hAnsi="Tahoma" w:cs="Tahoma"/>
-        </w:rPr>
-      </w:pPr>
-      <w:r>
-        <w:rPr>
-          <w:rFonts w:ascii="Tahoma" w:hAnsi="Tahoma" w:cs="Tahoma"/>
-          <w:b/>
-        </w:rPr>
-        <w:t>Project Description</w:t>
-      </w:r>
-      <w:r>
-        <w:rPr>
-          <w:rFonts w:ascii="Tahoma" w:hAnsi="Tahoma" w:cs="Tahoma"/>
-        </w:rPr>
-        <w:t>: When Guidewire team release</w:t>
-      </w:r>
-      <w:r>
-        <w:rPr>
-          <w:rFonts w:ascii="Tahoma" w:hAnsi="Tahoma" w:cs="Tahoma"/>
-        </w:rPr>
-        <w:t>s</w:t>
-      </w:r>
-      <w:r>
-        <w:rPr>
-          <w:rFonts w:ascii="Tahoma" w:hAnsi="Tahoma" w:cs="Tahoma"/>
-        </w:rPr>
-        <w:t xml:space="preserve"> a new version of </w:t>
-      </w:r>
-      <w:r>
-        <w:rPr>
-          <w:rFonts w:ascii="Tahoma" w:hAnsi="Tahoma" w:cs="Tahoma"/>
-        </w:rPr>
-        <w:t>Claim Center</w:t>
-      </w:r>
-      <w:r>
-        <w:rPr>
-          <w:rFonts w:ascii="Tahoma" w:hAnsi="Tahoma" w:cs="Tahoma"/>
-        </w:rPr>
-        <w:t xml:space="preserve">, </w:t>
-      </w:r>
-      <w:r>
-        <w:rPr>
-          <w:rFonts w:ascii="Tahoma" w:hAnsi="Tahoma" w:cs="Tahoma"/>
-        </w:rPr>
-        <w:t>our</w:t>
-      </w:r>
-      <w:r>
-        <w:rPr>
-          <w:rFonts w:ascii="Tahoma" w:hAnsi="Tahoma" w:cs="Tahoma"/>
-        </w:rPr>
-        <w:t xml:space="preserve"> customer </w:t>
-      </w:r>
-      <w:r>
-        <w:rPr>
-          <w:rFonts w:ascii="Tahoma" w:hAnsi="Tahoma" w:cs="Tahoma"/>
-          <w:lang w:val="en-GB"/>
-        </w:rPr>
-        <w:t>system needs to be upgraded to the new version of Guidewire</w:t>
-      </w:r>
-      <w:r>
-        <w:rPr>
-          <w:rFonts w:ascii="Tahoma" w:hAnsi="Tahoma" w:cs="Tahoma"/>
-          <w:lang w:val="en-GB"/>
-        </w:rPr>
-        <w:t xml:space="preserve"> in order to use the new feature and fix some bugs</w:t>
-      </w:r>
-      <w:r>
-        <w:rPr>
-          <w:rFonts w:ascii="Tahoma" w:hAnsi="Tahoma" w:cs="Tahoma"/>
-          <w:lang w:val="en-GB"/>
-        </w:rPr>
-        <w:t>.</w:t>
-      </w:r>
-      <w:r>
-        <w:rPr>
-          <w:rFonts w:ascii="Tahoma" w:hAnsi="Tahoma" w:cs="Tahoma"/>
-          <w:lang w:val="en-GB"/>
-        </w:rPr>
-        <w:t xml:space="preserve"> </w:t>
-      </w:r>
-      <w:r>
-        <w:rPr>
-          <w:rFonts w:ascii="Tahoma" w:hAnsi="Tahoma" w:cs="Tahoma"/>
-          <w:lang w:val="en-GB"/>
-        </w:rPr>
-        <w:t>And for the customer’s customization, they have to upgrade by themselves</w:t>
-      </w:r>
-      <w:r>
-        <w:rPr>
-          <w:rFonts w:ascii="Tahoma" w:hAnsi="Tahoma" w:cs="Tahoma"/>
-          <w:lang w:val="en-GB"/>
-        </w:rPr>
-        <w:t xml:space="preserve"> </w:t>
-      </w:r>
-      <w:r>
-        <w:rPr>
-          <w:rFonts w:ascii="Tahoma" w:hAnsi="Tahoma" w:cs="Tahoma"/>
-          <w:lang w:val="en-GB"/>
-        </w:rPr>
-        <w:t xml:space="preserve">and </w:t>
-      </w:r>
-      <w:r>
-        <w:rPr>
-          <w:rFonts w:ascii="Tahoma" w:hAnsi="Tahoma" w:cs="Tahoma"/>
-          <w:lang w:val="en-GB"/>
-        </w:rPr>
-        <w:t>ensure that the business w</w:t>
-      </w:r>
-      <w:r>
-        <w:rPr>
-          <w:rFonts w:ascii="Tahoma" w:hAnsi="Tahoma" w:cs="Tahoma"/>
-          <w:lang w:val="en-GB"/>
-        </w:rPr>
-        <w:t>ill</w:t>
-      </w:r>
-      <w:r>
-        <w:rPr>
-          <w:rFonts w:ascii="Tahoma" w:hAnsi="Tahoma" w:cs="Tahoma"/>
-          <w:lang w:val="en-GB"/>
-        </w:rPr>
-        <w:t xml:space="preserve"> be the same in 2 version</w:t>
-      </w:r>
-      <w:r>
-        <w:rPr>
-          <w:rFonts w:ascii="Tahoma" w:hAnsi="Tahoma" w:cs="Tahoma"/>
-          <w:lang w:val="en-GB"/>
-        </w:rPr>
-        <w:t>s</w:t>
-      </w:r>
-      <w:r>
-        <w:rPr>
-          <w:rFonts w:ascii="Tahoma" w:hAnsi="Tahoma" w:cs="Tahoma"/>
-          <w:lang w:val="en-GB"/>
-        </w:rPr>
-        <w:t>.</w:t>
+        <w:t>own business.</w:t>
       </w:r>
     </w:p>
     <w:p>
@@ -2840,19 +2129,13 @@
         <w:rPr>
           <w:rFonts w:ascii="Tahoma" w:hAnsi="Tahoma" w:cs="Tahoma"/>
         </w:rPr>
-        <w:t xml:space="preserve">Upgrade the system </w:t>
-      </w:r>
-      <w:r>
-        <w:rPr>
-          <w:rFonts w:ascii="Tahoma" w:hAnsi="Tahoma" w:cs="Tahoma"/>
-        </w:rPr>
-        <w:t>from Guidewire 6 to Guidewire 8</w:t>
-      </w:r>
-      <w:r>
-        <w:rPr>
-          <w:rFonts w:ascii="Tahoma" w:hAnsi="Tahoma" w:cs="Tahoma"/>
-        </w:rPr>
-        <w:t>.</w:t>
+        <w:t>Analyzing and fixing bugs</w:t>
+      </w:r>
+      <w:r>
+        <w:rPr>
+          <w:rFonts w:ascii="Tahoma" w:hAnsi="Tahoma" w:cs="Tahoma"/>
+        </w:rPr>
+        <w:t xml:space="preserve"> especially on the interfaces</w:t>
       </w:r>
     </w:p>
     <w:p>
@@ -2866,7 +2149,7 @@
         <w:rPr>
           <w:rFonts w:ascii="Tahoma" w:hAnsi="Tahoma" w:cs="Tahoma"/>
         </w:rPr>
-        <w:t>Analyze and fixing bugs after upgrading especially on consuming, publishing the web services and interacting with IBM WebSphere.</w:t>
+        <w:t>Developing the new feature</w:t>
       </w:r>
     </w:p>
     <w:p>
@@ -2880,13 +2163,19 @@
         <w:rPr>
           <w:rFonts w:ascii="Tahoma" w:hAnsi="Tahoma" w:cs="Tahoma"/>
         </w:rPr>
-        <w:t>Creating the mocking services</w:t>
-      </w:r>
-      <w:r>
-        <w:rPr>
-          <w:rFonts w:ascii="Tahoma" w:hAnsi="Tahoma" w:cs="Tahoma"/>
-        </w:rPr>
-        <w:t xml:space="preserve"> by using SOAPUI.</w:t>
+        <w:t>Support</w:t>
+      </w:r>
+      <w:r>
+        <w:rPr>
+          <w:rFonts w:ascii="Tahoma" w:hAnsi="Tahoma" w:cs="Tahoma"/>
+        </w:rPr>
+        <w:t>ing</w:t>
+      </w:r>
+      <w:r>
+        <w:rPr>
+          <w:rFonts w:ascii="Tahoma" w:hAnsi="Tahoma" w:cs="Tahoma"/>
+        </w:rPr>
+        <w:t xml:space="preserve"> the new comers to finish the tasks quickly</w:t>
       </w:r>
     </w:p>
     <w:p>
@@ -2896,6 +2185,9 @@
           <w:ilvl w:val="0"/>
           <w:numId w:val="0"/>
         </w:numPr>
+        <w:tabs>
+          <w:tab w:val="clear" w:pos="720"/>
+        </w:tabs>
         <w:rPr>
           <w:rFonts w:ascii="Tahoma" w:hAnsi="Tahoma" w:cs="Tahoma"/>
           <w:b/>
@@ -2921,70 +2213,33 @@
           <w:rFonts w:ascii="Tahoma" w:hAnsi="Tahoma" w:cs="Tahoma"/>
           <w:b/>
         </w:rPr>
-        <w:t xml:space="preserve">Technologies: </w:t>
-      </w:r>
-      <w:r>
-        <w:rPr>
-          <w:rFonts w:ascii="Tahoma" w:hAnsi="Tahoma" w:cs="Tahoma"/>
-        </w:rPr>
-        <w:t>Guidewire 6,</w:t>
-      </w:r>
-      <w:r>
-        <w:rPr>
-          <w:rFonts w:ascii="Tahoma" w:hAnsi="Tahoma" w:cs="Tahoma"/>
-        </w:rPr>
-        <w:t xml:space="preserve"> Guidewire 8,</w:t>
-      </w:r>
-      <w:r>
-        <w:rPr>
-          <w:rFonts w:ascii="Tahoma" w:hAnsi="Tahoma" w:cs="Tahoma"/>
-        </w:rPr>
-        <w:t xml:space="preserve"> SOAP Web services, JMS</w:t>
+        <w:t>Technologies</w:t>
+      </w:r>
+      <w:r>
+        <w:rPr>
+          <w:rFonts w:ascii="Tahoma" w:hAnsi="Tahoma" w:cs="Tahoma"/>
+          <w:b/>
+        </w:rPr>
+        <w:t xml:space="preserve">: </w:t>
+      </w:r>
+      <w:r>
+        <w:rPr>
+          <w:rFonts w:ascii="Tahoma" w:hAnsi="Tahoma" w:cs="Tahoma"/>
+        </w:rPr>
+        <w:t>Guidewire 6</w:t>
+      </w:r>
+      <w:r>
+        <w:rPr>
+          <w:rFonts w:ascii="Tahoma" w:hAnsi="Tahoma" w:cs="Tahoma"/>
+        </w:rPr>
+        <w:t>, SOAP Web services, JMS</w:t>
       </w:r>
     </w:p>
     <w:p>
       <w:pPr>
-        <w:pStyle w:val="ListBullet"/>
-        <w:tabs>
-          <w:tab w:val="clear" w:pos="360"/>
-          <w:tab w:val="clear" w:pos="720"/>
-          <w:tab w:val="num" w:pos="1080"/>
-        </w:tabs>
-        <w:ind w:left="720"/>
-        <w:rPr>
-          <w:rFonts w:ascii="Tahoma" w:hAnsi="Tahoma" w:cs="Tahoma"/>
-          <w:b/>
-        </w:rPr>
-      </w:pPr>
-      <w:r>
-        <w:rPr>
-          <w:rFonts w:ascii="Tahoma" w:hAnsi="Tahoma" w:cs="Tahoma"/>
-          <w:b/>
-        </w:rPr>
-        <w:t xml:space="preserve">Database: </w:t>
-      </w:r>
-      <w:r>
-        <w:rPr>
-          <w:rFonts w:ascii="Tahoma" w:hAnsi="Tahoma" w:cs="Tahoma"/>
-        </w:rPr>
-        <w:t>O</w:t>
-      </w:r>
-      <w:r>
-        <w:rPr>
-          <w:rFonts w:ascii="Tahoma" w:hAnsi="Tahoma" w:cs="Tahoma"/>
-        </w:rPr>
-        <w:t>racle</w:t>
-      </w:r>
-      <w:r>
-        <w:rPr>
-          <w:rFonts w:ascii="Tahoma" w:hAnsi="Tahoma" w:cs="Tahoma"/>
-          <w:b/>
-        </w:rPr>
-        <w:t xml:space="preserve"> </w:t>
-      </w:r>
-    </w:p>
-    <w:p>
-      <w:pPr>
+        <w:pStyle w:val="PlainText"/>
+        <w:spacing w:before="360" w:line="276" w:lineRule="auto"/>
+        <w:jc w:val="both"/>
         <w:rPr>
           <w:rFonts w:ascii="Tahoma" w:hAnsi="Tahoma" w:cs="Tahoma"/>
           <w:b/>
@@ -2996,8 +2251,10 @@
         <w:rPr>
           <w:rFonts w:ascii="Tahoma" w:hAnsi="Tahoma" w:cs="Tahoma"/>
           <w:b/>
-        </w:rPr>
-        <w:br w:type="column"/>
+          <w:bCs/>
+          <w:sz w:val="24"/>
+        </w:rPr>
+        <w:t>October</w:t>
       </w:r>
       <w:r>
         <w:rPr>
@@ -3006,8 +2263,34 @@
           <w:bCs/>
           <w:sz w:val="24"/>
         </w:rPr>
-        <w:lastRenderedPageBreak/>
-        <w:t>January 2013 – July 2014</w:t>
+        <w:t xml:space="preserve"> 2011</w:t>
+      </w:r>
+      <w:r>
+        <w:rPr>
+          <w:rFonts w:ascii="Tahoma" w:hAnsi="Tahoma" w:cs="Tahoma"/>
+          <w:b/>
+          <w:bCs/>
+          <w:sz w:val="24"/>
+        </w:rPr>
+        <w:t xml:space="preserve"> – </w:t>
+      </w:r>
+      <w:r>
+        <w:rPr>
+          <w:rFonts w:ascii="Tahoma" w:hAnsi="Tahoma" w:cs="Tahoma"/>
+          <w:b/>
+          <w:bCs/>
+          <w:sz w:val="24"/>
+        </w:rPr>
+        <w:t>December</w:t>
+      </w:r>
+      <w:r>
+        <w:rPr>
+          <w:rFonts w:ascii="Tahoma" w:hAnsi="Tahoma" w:cs="Tahoma"/>
+          <w:b/>
+          <w:bCs/>
+          <w:sz w:val="24"/>
+        </w:rPr>
+        <w:t xml:space="preserve"> 2012</w:t>
       </w:r>
     </w:p>
     <w:p>
@@ -3069,20 +2352,19 @@
           <w:rFonts w:ascii="Tahoma" w:hAnsi="Tahoma" w:cs="Tahoma"/>
           <w:b/>
         </w:rPr>
-        <w:t xml:space="preserve">Project </w:t>
-      </w:r>
-      <w:r>
-        <w:rPr>
-          <w:rFonts w:ascii="Tahoma" w:hAnsi="Tahoma" w:cs="Tahoma"/>
-          <w:b/>
-        </w:rPr>
-        <w:t>Description</w:t>
-      </w:r>
-      <w:r>
-        <w:rPr>
-          <w:rFonts w:ascii="Tahoma" w:hAnsi="Tahoma" w:cs="Tahoma"/>
-        </w:rPr>
-        <w:t>: This</w:t>
+        <w:t>Project Description</w:t>
+      </w:r>
+      <w:r>
+        <w:rPr>
+          <w:rFonts w:ascii="Tahoma" w:hAnsi="Tahoma" w:cs="Tahoma"/>
+        </w:rPr>
+        <w:t xml:space="preserve">:  This is a European project, based in France, in which we maintain and develop the Mainframe systems for </w:t>
+      </w:r>
+      <w:r>
+        <w:rPr>
+          <w:rFonts w:ascii="Tahoma" w:hAnsi="Tahoma" w:cs="Tahoma"/>
+        </w:rPr>
+        <w:t>an</w:t>
       </w:r>
       <w:r>
         <w:rPr>
@@ -3094,187 +2376,25 @@
         <w:rPr>
           <w:rFonts w:ascii="Tahoma" w:hAnsi="Tahoma" w:cs="Tahoma"/>
         </w:rPr>
-        <w:t xml:space="preserve">is a </w:t>
-      </w:r>
-      <w:r>
-        <w:rPr>
-          <w:rFonts w:ascii="Tahoma" w:hAnsi="Tahoma" w:cs="Tahoma"/>
-        </w:rPr>
-        <w:t>G</w:t>
-      </w:r>
-      <w:r>
-        <w:rPr>
-          <w:rFonts w:ascii="Tahoma" w:hAnsi="Tahoma" w:cs="Tahoma"/>
-        </w:rPr>
-        <w:t xml:space="preserve">uidewire </w:t>
-      </w:r>
-      <w:r>
-        <w:rPr>
-          <w:rFonts w:ascii="Tahoma" w:hAnsi="Tahoma" w:cs="Tahoma"/>
-        </w:rPr>
-        <w:t>C</w:t>
-      </w:r>
-      <w:r>
-        <w:rPr>
-          <w:rFonts w:ascii="Tahoma" w:hAnsi="Tahoma" w:cs="Tahoma"/>
-        </w:rPr>
-        <w:t xml:space="preserve">laim </w:t>
-      </w:r>
-      <w:r>
-        <w:rPr>
-          <w:rFonts w:ascii="Tahoma" w:hAnsi="Tahoma" w:cs="Tahoma"/>
-        </w:rPr>
-        <w:t>C</w:t>
-      </w:r>
-      <w:r>
-        <w:rPr>
-          <w:rFonts w:ascii="Tahoma" w:hAnsi="Tahoma" w:cs="Tahoma"/>
-        </w:rPr>
-        <w:t xml:space="preserve">enter </w:t>
-      </w:r>
-      <w:r>
-        <w:rPr>
-          <w:rFonts w:ascii="Tahoma" w:hAnsi="Tahoma" w:cs="Tahoma"/>
-        </w:rPr>
-        <w:t xml:space="preserve">project </w:t>
-      </w:r>
-      <w:r>
-        <w:rPr>
-          <w:rFonts w:ascii="Tahoma" w:hAnsi="Tahoma" w:cs="Tahoma"/>
-        </w:rPr>
-        <w:t>whose end users are the insurance company employees</w:t>
-      </w:r>
-      <w:r>
-        <w:rPr>
-          <w:rFonts w:ascii="Tahoma" w:hAnsi="Tahoma" w:cs="Tahoma"/>
-        </w:rPr>
-        <w:t xml:space="preserve"> in </w:t>
-      </w:r>
-      <w:r>
-        <w:rPr>
-          <w:rFonts w:ascii="Tahoma" w:hAnsi="Tahoma" w:cs="Tahoma"/>
-        </w:rPr>
-        <w:t>France</w:t>
-      </w:r>
-      <w:r>
-        <w:rPr>
-          <w:rFonts w:ascii="Tahoma" w:hAnsi="Tahoma" w:cs="Tahoma"/>
-        </w:rPr>
-        <w:t xml:space="preserve">. </w:t>
-      </w:r>
-      <w:r>
-        <w:rPr>
-          <w:rFonts w:ascii="Tahoma" w:hAnsi="Tahoma" w:cs="Tahoma"/>
-        </w:rPr>
-        <w:t xml:space="preserve">They can use it to create the claims and manage </w:t>
-      </w:r>
-      <w:r>
-        <w:rPr>
-          <w:rFonts w:ascii="Tahoma" w:hAnsi="Tahoma" w:cs="Tahoma"/>
-        </w:rPr>
-        <w:t>their</w:t>
-      </w:r>
-      <w:r>
-        <w:rPr>
-          <w:rFonts w:ascii="Tahoma" w:hAnsi="Tahoma" w:cs="Tahoma"/>
-        </w:rPr>
-        <w:t xml:space="preserve"> life cycle</w:t>
-      </w:r>
-      <w:r>
-        <w:rPr>
-          <w:rFonts w:ascii="Tahoma" w:hAnsi="Tahoma" w:cs="Tahoma"/>
-        </w:rPr>
-        <w:t>s</w:t>
-      </w:r>
-      <w:r>
-        <w:rPr>
-          <w:rFonts w:ascii="Tahoma" w:hAnsi="Tahoma" w:cs="Tahoma"/>
-        </w:rPr>
-        <w:t>.</w:t>
-      </w:r>
-      <w:r>
-        <w:rPr>
-          <w:rFonts w:ascii="Tahoma" w:hAnsi="Tahoma" w:cs="Tahoma"/>
-        </w:rPr>
-        <w:t xml:space="preserve"> Claim C</w:t>
-      </w:r>
-      <w:r>
-        <w:rPr>
-          <w:rFonts w:ascii="Tahoma" w:hAnsi="Tahoma" w:cs="Tahoma"/>
-        </w:rPr>
-        <w:t>enter is a software solution</w:t>
-      </w:r>
-      <w:r>
-        <w:rPr>
-          <w:rFonts w:ascii="Tahoma" w:hAnsi="Tahoma" w:cs="Tahoma"/>
-        </w:rPr>
-        <w:t xml:space="preserve"> for the insurance companies</w:t>
-      </w:r>
-      <w:r>
-        <w:rPr>
-          <w:rFonts w:ascii="Tahoma" w:hAnsi="Tahoma" w:cs="Tahoma"/>
-        </w:rPr>
-        <w:t>. Our customer</w:t>
-      </w:r>
-      <w:r>
-        <w:rPr>
-          <w:rFonts w:ascii="Tahoma" w:hAnsi="Tahoma" w:cs="Tahoma"/>
-        </w:rPr>
-        <w:t>s</w:t>
-      </w:r>
-      <w:r>
-        <w:rPr>
-          <w:rFonts w:ascii="Tahoma" w:hAnsi="Tahoma" w:cs="Tahoma"/>
-        </w:rPr>
-        <w:t xml:space="preserve"> </w:t>
-      </w:r>
-      <w:r>
-        <w:rPr>
-          <w:rFonts w:ascii="Tahoma" w:hAnsi="Tahoma" w:cs="Tahoma"/>
-        </w:rPr>
-        <w:t>buy</w:t>
-      </w:r>
-      <w:r>
-        <w:rPr>
-          <w:rFonts w:ascii="Tahoma" w:hAnsi="Tahoma" w:cs="Tahoma"/>
-        </w:rPr>
-        <w:t xml:space="preserve"> </w:t>
-      </w:r>
-      <w:r>
-        <w:rPr>
-          <w:rFonts w:ascii="Tahoma" w:hAnsi="Tahoma" w:cs="Tahoma"/>
-        </w:rPr>
-        <w:t xml:space="preserve">it and </w:t>
-      </w:r>
-      <w:r>
-        <w:rPr>
-          <w:rFonts w:ascii="Tahoma" w:hAnsi="Tahoma" w:cs="Tahoma"/>
-        </w:rPr>
-        <w:t>customize</w:t>
-      </w:r>
-      <w:r>
-        <w:rPr>
-          <w:rFonts w:ascii="Tahoma" w:hAnsi="Tahoma" w:cs="Tahoma"/>
-        </w:rPr>
-        <w:t xml:space="preserve"> i</w:t>
-      </w:r>
-      <w:r>
-        <w:rPr>
-          <w:rFonts w:ascii="Tahoma" w:hAnsi="Tahoma" w:cs="Tahoma"/>
-        </w:rPr>
-        <w:t>t for their</w:t>
-      </w:r>
-      <w:r>
-        <w:rPr>
-          <w:rFonts w:ascii="Tahoma" w:hAnsi="Tahoma" w:cs="Tahoma"/>
-        </w:rPr>
-        <w:t xml:space="preserve"> </w:t>
-      </w:r>
-      <w:r>
-        <w:rPr>
-          <w:rFonts w:ascii="Tahoma" w:hAnsi="Tahoma" w:cs="Tahoma"/>
-        </w:rPr>
-        <w:t>own business.</w:t>
+        <w:t>i</w:t>
+      </w:r>
+      <w:r>
+        <w:rPr>
+          <w:rFonts w:ascii="Tahoma" w:hAnsi="Tahoma" w:cs="Tahoma"/>
+        </w:rPr>
+        <w:t xml:space="preserve">nsurance </w:t>
+      </w:r>
+      <w:r>
+        <w:rPr>
+          <w:rFonts w:ascii="Tahoma" w:hAnsi="Tahoma" w:cs="Tahoma"/>
+        </w:rPr>
+        <w:t xml:space="preserve">company </w:t>
+      </w:r>
+      <w:r>
+        <w:rPr>
+          <w:rFonts w:ascii="Tahoma" w:hAnsi="Tahoma" w:cs="Tahoma"/>
+        </w:rPr>
+        <w:t>in domain client (Customer management) / RDU (Network of distribution).</w:t>
       </w:r>
     </w:p>
     <w:p>
@@ -3323,13 +2443,7 @@
         <w:rPr>
           <w:rFonts w:ascii="Tahoma" w:hAnsi="Tahoma" w:cs="Tahoma"/>
         </w:rPr>
-        <w:t>Analyzing and fixing bugs</w:t>
-      </w:r>
-      <w:r>
-        <w:rPr>
-          <w:rFonts w:ascii="Tahoma" w:hAnsi="Tahoma" w:cs="Tahoma"/>
-        </w:rPr>
-        <w:t xml:space="preserve"> especially on the interfaces</w:t>
+        <w:t>Coding, performing peer code review</w:t>
       </w:r>
     </w:p>
     <w:p>
@@ -3343,7 +2457,7 @@
         <w:rPr>
           <w:rFonts w:ascii="Tahoma" w:hAnsi="Tahoma" w:cs="Tahoma"/>
         </w:rPr>
-        <w:t>Developing the new feature</w:t>
+        <w:t>Testing Units</w:t>
       </w:r>
     </w:p>
     <w:p>
@@ -3357,19 +2471,7 @@
         <w:rPr>
           <w:rFonts w:ascii="Tahoma" w:hAnsi="Tahoma" w:cs="Tahoma"/>
         </w:rPr>
-        <w:t>Support</w:t>
-      </w:r>
-      <w:r>
-        <w:rPr>
-          <w:rFonts w:ascii="Tahoma" w:hAnsi="Tahoma" w:cs="Tahoma"/>
-        </w:rPr>
-        <w:t>ing</w:t>
-      </w:r>
-      <w:r>
-        <w:rPr>
-          <w:rFonts w:ascii="Tahoma" w:hAnsi="Tahoma" w:cs="Tahoma"/>
-        </w:rPr>
-        <w:t xml:space="preserve"> the new comers to finish the tasks quickly</w:t>
+        <w:t>Tracking bugs from code reviews and testing</w:t>
       </w:r>
     </w:p>
     <w:p>
@@ -3379,9 +2481,6 @@
           <w:ilvl w:val="0"/>
           <w:numId w:val="0"/>
         </w:numPr>
-        <w:tabs>
-          <w:tab w:val="clear" w:pos="720"/>
-        </w:tabs>
         <w:rPr>
           <w:rFonts w:ascii="Tahoma" w:hAnsi="Tahoma" w:cs="Tahoma"/>
           <w:b/>
@@ -3399,120 +2498,20 @@
         <w:ind w:left="720"/>
         <w:rPr>
           <w:rFonts w:ascii="Tahoma" w:hAnsi="Tahoma" w:cs="Tahoma"/>
+        </w:rPr>
+      </w:pPr>
+      <w:r>
+        <w:rPr>
+          <w:rFonts w:ascii="Tahoma" w:hAnsi="Tahoma" w:cs="Tahoma"/>
           <w:b/>
         </w:rPr>
-      </w:pPr>
-      <w:r>
-        <w:rPr>
-          <w:rFonts w:ascii="Tahoma" w:hAnsi="Tahoma" w:cs="Tahoma"/>
-          <w:b/>
-        </w:rPr>
-        <w:t>Technologies</w:t>
-      </w:r>
-      <w:r>
-        <w:rPr>
-          <w:rFonts w:ascii="Tahoma" w:hAnsi="Tahoma" w:cs="Tahoma"/>
-          <w:b/>
-        </w:rPr>
-        <w:t xml:space="preserve">: </w:t>
-      </w:r>
-      <w:r>
-        <w:rPr>
-          <w:rFonts w:ascii="Tahoma" w:hAnsi="Tahoma" w:cs="Tahoma"/>
-        </w:rPr>
-        <w:t>Guidewire 6</w:t>
-      </w:r>
-      <w:r>
-        <w:rPr>
-          <w:rFonts w:ascii="Tahoma" w:hAnsi="Tahoma" w:cs="Tahoma"/>
-        </w:rPr>
-        <w:t>, SOAP Web services, JMS</w:t>
-      </w:r>
-    </w:p>
-    <w:p>
-      <w:pPr>
-        <w:pStyle w:val="PlainText"/>
-        <w:spacing w:before="360" w:line="276" w:lineRule="auto"/>
-        <w:jc w:val="both"/>
-        <w:rPr>
-          <w:rFonts w:ascii="Tahoma" w:hAnsi="Tahoma" w:cs="Tahoma"/>
-          <w:b/>
-          <w:bCs/>
-          <w:sz w:val="24"/>
-        </w:rPr>
-      </w:pPr>
-      <w:r>
-        <w:rPr>
-          <w:rFonts w:ascii="Tahoma" w:hAnsi="Tahoma" w:cs="Tahoma"/>
-          <w:b/>
-          <w:bCs/>
-          <w:sz w:val="24"/>
-        </w:rPr>
-        <w:t>October</w:t>
-      </w:r>
-      <w:r>
-        <w:rPr>
-          <w:rFonts w:ascii="Tahoma" w:hAnsi="Tahoma" w:cs="Tahoma"/>
-          <w:b/>
-          <w:bCs/>
-          <w:sz w:val="24"/>
-        </w:rPr>
-        <w:t xml:space="preserve"> 2011</w:t>
-      </w:r>
-      <w:r>
-        <w:rPr>
-          <w:rFonts w:ascii="Tahoma" w:hAnsi="Tahoma" w:cs="Tahoma"/>
-          <w:b/>
-          <w:bCs/>
-          <w:sz w:val="24"/>
-        </w:rPr>
-        <w:t xml:space="preserve"> – </w:t>
-      </w:r>
-      <w:r>
-        <w:rPr>
-          <w:rFonts w:ascii="Tahoma" w:hAnsi="Tahoma" w:cs="Tahoma"/>
-          <w:b/>
-          <w:bCs/>
-          <w:sz w:val="24"/>
-        </w:rPr>
-        <w:t>December</w:t>
-      </w:r>
-      <w:r>
-        <w:rPr>
-          <w:rFonts w:ascii="Tahoma" w:hAnsi="Tahoma" w:cs="Tahoma"/>
-          <w:b/>
-          <w:bCs/>
-          <w:sz w:val="24"/>
-        </w:rPr>
-        <w:t xml:space="preserve"> 2012</w:t>
-      </w:r>
-    </w:p>
-    <w:p>
-      <w:pPr>
-        <w:rPr>
-          <w:rFonts w:ascii="Tahoma" w:hAnsi="Tahoma" w:cs="Tahoma"/>
-          <w:b/>
-          <w:sz w:val="22"/>
-          <w:szCs w:val="22"/>
-        </w:rPr>
-      </w:pPr>
-    </w:p>
-    <w:p>
-      <w:pPr>
-        <w:pStyle w:val="Jobtitle"/>
-        <w:rPr>
-          <w:rFonts w:ascii="Tahoma" w:hAnsi="Tahoma" w:cs="Tahoma"/>
-          <w:sz w:val="22"/>
-          <w:szCs w:val="22"/>
-        </w:rPr>
-      </w:pPr>
-      <w:r>
-        <w:rPr>
-          <w:rFonts w:ascii="Tahoma" w:hAnsi="Tahoma" w:cs="Tahoma"/>
-          <w:bCs/>
-          <w:lang w:eastAsia="ja-JP"/>
-        </w:rPr>
-        <w:t>Developer</w:t>
+        <w:t xml:space="preserve">Technologies:  </w:t>
+      </w:r>
+      <w:r>
+        <w:rPr>
+          <w:rFonts w:ascii="Tahoma" w:hAnsi="Tahoma" w:cs="Tahoma"/>
+        </w:rPr>
+        <w:t>Cobol, mainframe</w:t>
       </w:r>
     </w:p>
     <w:p>
@@ -3522,199 +2521,6 @@
           <w:ilvl w:val="0"/>
           <w:numId w:val="0"/>
         </w:numPr>
-        <w:rPr>
-          <w:rFonts w:ascii="Tahoma" w:hAnsi="Tahoma" w:cs="Tahoma"/>
-        </w:rPr>
-      </w:pPr>
-    </w:p>
-    <w:p>
-      <w:pPr>
-        <w:pStyle w:val="ListBullet"/>
-        <w:tabs>
-          <w:tab w:val="clear" w:pos="360"/>
-          <w:tab w:val="clear" w:pos="720"/>
-          <w:tab w:val="num" w:pos="1080"/>
-        </w:tabs>
-        <w:ind w:left="720"/>
-        <w:jc w:val="both"/>
-        <w:rPr>
-          <w:rFonts w:ascii="Tahoma" w:hAnsi="Tahoma" w:cs="Tahoma"/>
-        </w:rPr>
-      </w:pPr>
-      <w:r>
-        <w:rPr>
-          <w:rFonts w:ascii="Tahoma" w:hAnsi="Tahoma" w:cs="Tahoma"/>
-          <w:b/>
-        </w:rPr>
-        <w:t>Project Description</w:t>
-      </w:r>
-      <w:r>
-        <w:rPr>
-          <w:rFonts w:ascii="Tahoma" w:hAnsi="Tahoma" w:cs="Tahoma"/>
-        </w:rPr>
-        <w:t xml:space="preserve">:  This is a European project, based in France, in which we maintain and develop the Mainframe systems for </w:t>
-      </w:r>
-      <w:r>
-        <w:rPr>
-          <w:rFonts w:ascii="Tahoma" w:hAnsi="Tahoma" w:cs="Tahoma"/>
-        </w:rPr>
-        <w:t>an</w:t>
-      </w:r>
-      <w:r>
-        <w:rPr>
-          <w:rFonts w:ascii="Tahoma" w:hAnsi="Tahoma" w:cs="Tahoma"/>
-        </w:rPr>
-        <w:t xml:space="preserve"> </w:t>
-      </w:r>
-      <w:r>
-        <w:rPr>
-          <w:rFonts w:ascii="Tahoma" w:hAnsi="Tahoma" w:cs="Tahoma"/>
-        </w:rPr>
-        <w:t>i</w:t>
-      </w:r>
-      <w:r>
-        <w:rPr>
-          <w:rFonts w:ascii="Tahoma" w:hAnsi="Tahoma" w:cs="Tahoma"/>
-        </w:rPr>
-        <w:t xml:space="preserve">nsurance </w:t>
-      </w:r>
-      <w:r>
-        <w:rPr>
-          <w:rFonts w:ascii="Tahoma" w:hAnsi="Tahoma" w:cs="Tahoma"/>
-        </w:rPr>
-        <w:t xml:space="preserve">company </w:t>
-      </w:r>
-      <w:r>
-        <w:rPr>
-          <w:rFonts w:ascii="Tahoma" w:hAnsi="Tahoma" w:cs="Tahoma"/>
-        </w:rPr>
-        <w:t>in domain client (Customer management) / RDU (Network of distribution).</w:t>
-      </w:r>
-    </w:p>
-    <w:p>
-      <w:pPr>
-        <w:pStyle w:val="ListBullet"/>
-        <w:numPr>
-          <w:ilvl w:val="0"/>
-          <w:numId w:val="0"/>
-        </w:numPr>
-        <w:ind w:left="720"/>
-        <w:rPr>
-          <w:rFonts w:ascii="Tahoma" w:hAnsi="Tahoma" w:cs="Tahoma"/>
-        </w:rPr>
-      </w:pPr>
-    </w:p>
-    <w:p>
-      <w:pPr>
-        <w:pStyle w:val="ListBullet"/>
-        <w:tabs>
-          <w:tab w:val="clear" w:pos="360"/>
-          <w:tab w:val="clear" w:pos="720"/>
-          <w:tab w:val="num" w:pos="1080"/>
-        </w:tabs>
-        <w:ind w:left="720"/>
-        <w:rPr>
-          <w:rFonts w:ascii="Tahoma" w:hAnsi="Tahoma" w:cs="Tahoma"/>
-          <w:b/>
-        </w:rPr>
-      </w:pPr>
-      <w:r>
-        <w:rPr>
-          <w:rFonts w:ascii="Tahoma" w:hAnsi="Tahoma" w:cs="Tahoma"/>
-          <w:b/>
-        </w:rPr>
-        <w:t xml:space="preserve">Responsibilities: </w:t>
-      </w:r>
-    </w:p>
-    <w:p>
-      <w:pPr>
-        <w:pStyle w:val="ListBullet2"/>
-        <w:rPr>
-          <w:rFonts w:ascii="Tahoma" w:hAnsi="Tahoma" w:cs="Tahoma"/>
-        </w:rPr>
-      </w:pPr>
-      <w:r>
-        <w:rPr>
-          <w:rFonts w:ascii="Tahoma" w:hAnsi="Tahoma" w:cs="Tahoma"/>
-        </w:rPr>
-        <w:t>Coding, performing peer code review</w:t>
-      </w:r>
-    </w:p>
-    <w:p>
-      <w:pPr>
-        <w:pStyle w:val="ListBullet2"/>
-        <w:rPr>
-          <w:rFonts w:ascii="Tahoma" w:hAnsi="Tahoma" w:cs="Tahoma"/>
-        </w:rPr>
-      </w:pPr>
-      <w:r>
-        <w:rPr>
-          <w:rFonts w:ascii="Tahoma" w:hAnsi="Tahoma" w:cs="Tahoma"/>
-        </w:rPr>
-        <w:t>Testing Units</w:t>
-      </w:r>
-    </w:p>
-    <w:p>
-      <w:pPr>
-        <w:pStyle w:val="ListBullet2"/>
-        <w:rPr>
-          <w:rFonts w:ascii="Tahoma" w:hAnsi="Tahoma" w:cs="Tahoma"/>
-        </w:rPr>
-      </w:pPr>
-      <w:r>
-        <w:rPr>
-          <w:rFonts w:ascii="Tahoma" w:hAnsi="Tahoma" w:cs="Tahoma"/>
-        </w:rPr>
-        <w:t>Tracking bugs from code reviews and testing</w:t>
-      </w:r>
-    </w:p>
-    <w:p>
-      <w:pPr>
-        <w:pStyle w:val="ListBullet"/>
-        <w:numPr>
-          <w:ilvl w:val="0"/>
-          <w:numId w:val="0"/>
-        </w:numPr>
-        <w:rPr>
-          <w:rFonts w:ascii="Tahoma" w:hAnsi="Tahoma" w:cs="Tahoma"/>
-          <w:b/>
-        </w:rPr>
-      </w:pPr>
-    </w:p>
-    <w:p>
-      <w:pPr>
-        <w:pStyle w:val="ListBullet"/>
-        <w:tabs>
-          <w:tab w:val="clear" w:pos="360"/>
-          <w:tab w:val="clear" w:pos="720"/>
-          <w:tab w:val="num" w:pos="1080"/>
-        </w:tabs>
-        <w:ind w:left="720"/>
-        <w:rPr>
-          <w:rFonts w:ascii="Tahoma" w:hAnsi="Tahoma" w:cs="Tahoma"/>
-        </w:rPr>
-      </w:pPr>
-      <w:r>
-        <w:rPr>
-          <w:rFonts w:ascii="Tahoma" w:hAnsi="Tahoma" w:cs="Tahoma"/>
-          <w:b/>
-        </w:rPr>
-        <w:t xml:space="preserve">Technologies:  </w:t>
-      </w:r>
-      <w:r>
-        <w:rPr>
-          <w:rFonts w:ascii="Tahoma" w:hAnsi="Tahoma" w:cs="Tahoma"/>
-        </w:rPr>
-        <w:t>Cobol, mainframe</w:t>
-      </w:r>
-    </w:p>
-    <w:p>
-      <w:pPr>
-        <w:pStyle w:val="ListBullet"/>
-        <w:numPr>
-          <w:ilvl w:val="0"/>
-          <w:numId w:val="0"/>
-        </w:numPr>
         <w:tabs>
           <w:tab w:val="clear" w:pos="720"/>
         </w:tabs>
@@ -3726,7 +2532,7 @@
       </w:pPr>
     </w:p>
     <w:sectPr>
-      <w:headerReference w:type="default" r:id="rId10"/>
+      <w:headerReference w:type="default" r:id="rId9"/>
       <w:type w:val="continuous"/>
       <w:pgSz w:w="12240" w:h="15840"/>
       <w:pgMar w:top="1350" w:right="1440" w:bottom="1440" w:left="1440" w:header="720" w:footer="720" w:gutter="0"/>
@@ -3736,59 +2542,6 @@
     </w:sectPr>
   </w:body>
 </w:document>
-</file>
-
-<file path=word/comments.xml><?xml version="1.0" encoding="utf-8"?>
-<w:comments xmlns:ve="http://schemas.openxmlformats.org/markup-compatibility/2006" xmlns:o="urn:schemas-microsoft-com:office:office" xmlns:r="http://schemas.openxmlformats.org/officeDocument/2006/relationships" xmlns:m="http://schemas.openxmlformats.org/officeDocument/2006/math" xmlns:v="urn:schemas-microsoft-com:vml" xmlns:wp="http://schemas.openxmlformats.org/drawingml/2006/wordprocessingDrawing" xmlns:w10="urn:schemas-microsoft-com:office:word" xmlns:w="http://schemas.openxmlformats.org/wordprocessingml/2006/main" xmlns:wne="http://schemas.microsoft.com/office/word/2006/wordml">
-  <w:comment w:id="2" w:author="QuocPH" w:date="2015-11-09T13:06:00Z" w:initials="Q">
-    <w:p>
-      <w:pPr>
-        <w:pStyle w:val="CommentText"/>
-      </w:pPr>
-      <w:r>
-        <w:rPr>
-          <w:rStyle w:val="CommentReference"/>
-        </w:rPr>
-        <w:annotationRef/>
-      </w:r>
-      <w:r>
-        <w:t>This’s not in technical skills</w:t>
-      </w:r>
-    </w:p>
-  </w:comment>
-  <w:comment w:id="4" w:author="QuocPH" w:date="2015-11-09T13:07:00Z" w:initials="Q">
-    <w:p>
-      <w:pPr>
-        <w:pStyle w:val="CommentText"/>
-      </w:pPr>
-      <w:r>
-        <w:rPr>
-          <w:rStyle w:val="CommentReference"/>
-        </w:rPr>
-        <w:annotationRef/>
-      </w:r>
-      <w:r>
-        <w:t>Company name should be mentioned</w:t>
-      </w:r>
-    </w:p>
-  </w:comment>
-  <w:comment w:id="5" w:author="QuocPH" w:date="2015-11-09T13:08:00Z" w:initials="Q">
-    <w:p>
-      <w:pPr>
-        <w:pStyle w:val="CommentText"/>
-      </w:pPr>
-      <w:r>
-        <w:rPr>
-          <w:rStyle w:val="CommentReference"/>
-        </w:rPr>
-        <w:annotationRef/>
-      </w:r>
-      <w:r>
-        <w:t>Just one project</w:t>
-      </w:r>
-    </w:p>
-  </w:comment>
-</w:comments>
 </file>
 
 <file path=word/endnotes.xml><?xml version="1.0" encoding="utf-8"?>
@@ -3871,8 +2624,8 @@
             </w:rPr>
             <w:t>Quoc PHAN</w:t>
           </w:r>
-          <w:bookmarkStart w:id="6" w:name="bmkHeaderTitle"/>
-          <w:bookmarkEnd w:id="6"/>
+          <w:bookmarkStart w:id="3" w:name="bmkHeaderTitle"/>
+          <w:bookmarkEnd w:id="3"/>
         </w:p>
         <w:p>
           <w:pPr>
@@ -3907,8 +2660,8 @@
               <w:szCs w:val="18"/>
             </w:rPr>
           </w:pPr>
-          <w:bookmarkStart w:id="7" w:name="bmkHeaderName"/>
-          <w:bookmarkEnd w:id="7"/>
+          <w:bookmarkStart w:id="4" w:name="bmkHeaderName"/>
+          <w:bookmarkEnd w:id="4"/>
         </w:p>
       </w:tc>
       <w:tc>
@@ -3949,7 +2702,7 @@
               <w:sz w:val="18"/>
               <w:szCs w:val="18"/>
             </w:rPr>
-            <w:t>4</w:t>
+            <w:t>2</w:t>
           </w:r>
           <w:r>
             <w:rPr>
@@ -3973,7 +2726,7 @@
                 <w:sz w:val="18"/>
                 <w:szCs w:val="18"/>
               </w:rPr>
-              <w:t>4</w:t>
+              <w:t>3</w:t>
             </w:r>
           </w:fldSimple>
         </w:p>
@@ -5741,6 +4494,146 @@
     </w:lvl>
   </w:abstractNum>
   <w:abstractNum w:abstractNumId="25">
+    <w:nsid w:val="312E7B3C"/>
+    <w:multiLevelType w:val="hybridMultilevel"/>
+    <w:tmpl w:val="C16CF7E0"/>
+    <w:lvl w:ilvl="0" w:tplc="040C0001">
+      <w:start w:val="1"/>
+      <w:numFmt w:val="bullet"/>
+      <w:lvlText w:val=""/>
+      <w:lvlJc w:val="left"/>
+      <w:pPr>
+        <w:tabs>
+          <w:tab w:val="num" w:pos="720"/>
+        </w:tabs>
+        <w:ind w:left="720" w:hanging="360"/>
+      </w:pPr>
+      <w:rPr>
+        <w:rFonts w:ascii="Symbol" w:hAnsi="Symbol" w:hint="default"/>
+      </w:rPr>
+    </w:lvl>
+    <w:lvl w:ilvl="1" w:tplc="040C0003">
+      <w:start w:val="1"/>
+      <w:numFmt w:val="bullet"/>
+      <w:lvlText w:val="o"/>
+      <w:lvlJc w:val="left"/>
+      <w:pPr>
+        <w:tabs>
+          <w:tab w:val="num" w:pos="1440"/>
+        </w:tabs>
+        <w:ind w:left="1440" w:hanging="360"/>
+      </w:pPr>
+      <w:rPr>
+        <w:rFonts w:ascii="Courier New" w:hAnsi="Courier New" w:hint="default"/>
+      </w:rPr>
+    </w:lvl>
+    <w:lvl w:ilvl="2" w:tplc="040C0005" w:tentative="1">
+      <w:start w:val="1"/>
+      <w:numFmt w:val="bullet"/>
+      <w:lvlText w:val=""/>
+      <w:lvlJc w:val="left"/>
+      <w:pPr>
+        <w:tabs>
+          <w:tab w:val="num" w:pos="2160"/>
+        </w:tabs>
+        <w:ind w:left="2160" w:hanging="360"/>
+      </w:pPr>
+      <w:rPr>
+        <w:rFonts w:ascii="Wingdings" w:hAnsi="Wingdings" w:hint="default"/>
+      </w:rPr>
+    </w:lvl>
+    <w:lvl w:ilvl="3" w:tplc="040C0001" w:tentative="1">
+      <w:start w:val="1"/>
+      <w:numFmt w:val="bullet"/>
+      <w:lvlText w:val=""/>
+      <w:lvlJc w:val="left"/>
+      <w:pPr>
+        <w:tabs>
+          <w:tab w:val="num" w:pos="2880"/>
+        </w:tabs>
+        <w:ind w:left="2880" w:hanging="360"/>
+      </w:pPr>
+      <w:rPr>
+        <w:rFonts w:ascii="Symbol" w:hAnsi="Symbol" w:hint="default"/>
+      </w:rPr>
+    </w:lvl>
+    <w:lvl w:ilvl="4" w:tplc="040C0003" w:tentative="1">
+      <w:start w:val="1"/>
+      <w:numFmt w:val="bullet"/>
+      <w:lvlText w:val="o"/>
+      <w:lvlJc w:val="left"/>
+      <w:pPr>
+        <w:tabs>
+          <w:tab w:val="num" w:pos="3600"/>
+        </w:tabs>
+        <w:ind w:left="3600" w:hanging="360"/>
+      </w:pPr>
+      <w:rPr>
+        <w:rFonts w:ascii="Courier New" w:hAnsi="Courier New" w:hint="default"/>
+      </w:rPr>
+    </w:lvl>
+    <w:lvl w:ilvl="5" w:tplc="040C0005" w:tentative="1">
+      <w:start w:val="1"/>
+      <w:numFmt w:val="bullet"/>
+      <w:lvlText w:val=""/>
+      <w:lvlJc w:val="left"/>
+      <w:pPr>
+        <w:tabs>
+          <w:tab w:val="num" w:pos="4320"/>
+        </w:tabs>
+        <w:ind w:left="4320" w:hanging="360"/>
+      </w:pPr>
+      <w:rPr>
+        <w:rFonts w:ascii="Wingdings" w:hAnsi="Wingdings" w:hint="default"/>
+      </w:rPr>
+    </w:lvl>
+    <w:lvl w:ilvl="6" w:tplc="040C0001" w:tentative="1">
+      <w:start w:val="1"/>
+      <w:numFmt w:val="bullet"/>
+      <w:lvlText w:val=""/>
+      <w:lvlJc w:val="left"/>
+      <w:pPr>
+        <w:tabs>
+          <w:tab w:val="num" w:pos="5040"/>
+        </w:tabs>
+        <w:ind w:left="5040" w:hanging="360"/>
+      </w:pPr>
+      <w:rPr>
+        <w:rFonts w:ascii="Symbol" w:hAnsi="Symbol" w:hint="default"/>
+      </w:rPr>
+    </w:lvl>
+    <w:lvl w:ilvl="7" w:tplc="040C0003" w:tentative="1">
+      <w:start w:val="1"/>
+      <w:numFmt w:val="bullet"/>
+      <w:lvlText w:val="o"/>
+      <w:lvlJc w:val="left"/>
+      <w:pPr>
+        <w:tabs>
+          <w:tab w:val="num" w:pos="5760"/>
+        </w:tabs>
+        <w:ind w:left="5760" w:hanging="360"/>
+      </w:pPr>
+      <w:rPr>
+        <w:rFonts w:ascii="Courier New" w:hAnsi="Courier New" w:hint="default"/>
+      </w:rPr>
+    </w:lvl>
+    <w:lvl w:ilvl="8" w:tplc="040C0005" w:tentative="1">
+      <w:start w:val="1"/>
+      <w:numFmt w:val="bullet"/>
+      <w:lvlText w:val=""/>
+      <w:lvlJc w:val="left"/>
+      <w:pPr>
+        <w:tabs>
+          <w:tab w:val="num" w:pos="6480"/>
+        </w:tabs>
+        <w:ind w:left="6480" w:hanging="360"/>
+      </w:pPr>
+      <w:rPr>
+        <w:rFonts w:ascii="Wingdings" w:hAnsi="Wingdings" w:hint="default"/>
+      </w:rPr>
+    </w:lvl>
+  </w:abstractNum>
+  <w:abstractNum w:abstractNumId="26">
     <w:nsid w:val="33AF78E3"/>
     <w:multiLevelType w:val="multilevel"/>
     <w:tmpl w:val="0C5EDC10"/>
@@ -5852,7 +4745,7 @@
       </w:rPr>
     </w:lvl>
   </w:abstractNum>
-  <w:abstractNum w:abstractNumId="26">
+  <w:abstractNum w:abstractNumId="27">
     <w:nsid w:val="357F0246"/>
     <w:multiLevelType w:val="multilevel"/>
     <w:tmpl w:val="0C5EDC10"/>
@@ -5964,7 +4857,7 @@
       </w:rPr>
     </w:lvl>
   </w:abstractNum>
-  <w:abstractNum w:abstractNumId="27">
+  <w:abstractNum w:abstractNumId="28">
     <w:nsid w:val="3B8A5807"/>
     <w:multiLevelType w:val="multilevel"/>
     <w:tmpl w:val="0C5EDC10"/>
@@ -6076,7 +4969,7 @@
       </w:rPr>
     </w:lvl>
   </w:abstractNum>
-  <w:abstractNum w:abstractNumId="28">
+  <w:abstractNum w:abstractNumId="29">
     <w:nsid w:val="3C69357C"/>
     <w:multiLevelType w:val="hybridMultilevel"/>
     <w:tmpl w:val="CA107584"/>
@@ -6189,7 +5082,7 @@
       </w:rPr>
     </w:lvl>
   </w:abstractNum>
-  <w:abstractNum w:abstractNumId="29">
+  <w:abstractNum w:abstractNumId="30">
     <w:nsid w:val="3E4A684D"/>
     <w:multiLevelType w:val="multilevel"/>
     <w:tmpl w:val="0C5EDC10"/>
@@ -6301,7 +5194,7 @@
       </w:rPr>
     </w:lvl>
   </w:abstractNum>
-  <w:abstractNum w:abstractNumId="30">
+  <w:abstractNum w:abstractNumId="31">
     <w:nsid w:val="3EB0190E"/>
     <w:multiLevelType w:val="hybridMultilevel"/>
     <w:tmpl w:val="7354F22E"/>
@@ -6418,7 +5311,7 @@
       </w:pPr>
     </w:lvl>
   </w:abstractNum>
-  <w:abstractNum w:abstractNumId="31">
+  <w:abstractNum w:abstractNumId="32">
     <w:nsid w:val="3F93327A"/>
     <w:multiLevelType w:val="multilevel"/>
     <w:tmpl w:val="0C5EDC10"/>
@@ -6530,7 +5423,7 @@
       </w:rPr>
     </w:lvl>
   </w:abstractNum>
-  <w:abstractNum w:abstractNumId="32">
+  <w:abstractNum w:abstractNumId="33">
     <w:nsid w:val="459E7E69"/>
     <w:multiLevelType w:val="multilevel"/>
     <w:tmpl w:val="0C5EDC10"/>
@@ -6642,7 +5535,7 @@
       </w:rPr>
     </w:lvl>
   </w:abstractNum>
-  <w:abstractNum w:abstractNumId="33">
+  <w:abstractNum w:abstractNumId="34">
     <w:nsid w:val="48B0562B"/>
     <w:multiLevelType w:val="multilevel"/>
     <w:tmpl w:val="0C5EDC10"/>
@@ -6754,7 +5647,7 @@
       </w:rPr>
     </w:lvl>
   </w:abstractNum>
-  <w:abstractNum w:abstractNumId="34">
+  <w:abstractNum w:abstractNumId="35">
     <w:nsid w:val="4B511C39"/>
     <w:multiLevelType w:val="multilevel"/>
     <w:tmpl w:val="0C5EDC10"/>
@@ -6866,7 +5759,7 @@
       </w:rPr>
     </w:lvl>
   </w:abstractNum>
-  <w:abstractNum w:abstractNumId="35">
+  <w:abstractNum w:abstractNumId="36">
     <w:nsid w:val="4C7F6BBD"/>
     <w:multiLevelType w:val="singleLevel"/>
     <w:tmpl w:val="04090001"/>
@@ -6883,7 +5776,7 @@
       </w:rPr>
     </w:lvl>
   </w:abstractNum>
-  <w:abstractNum w:abstractNumId="36">
+  <w:abstractNum w:abstractNumId="37">
     <w:nsid w:val="4D1447E5"/>
     <w:multiLevelType w:val="singleLevel"/>
     <w:tmpl w:val="04090001"/>
@@ -6900,7 +5793,7 @@
       </w:rPr>
     </w:lvl>
   </w:abstractNum>
-  <w:abstractNum w:abstractNumId="37">
+  <w:abstractNum w:abstractNumId="38">
     <w:nsid w:val="525D0BB8"/>
     <w:multiLevelType w:val="hybridMultilevel"/>
     <w:tmpl w:val="6BD64B1A"/>
@@ -7040,7 +5933,7 @@
       </w:rPr>
     </w:lvl>
   </w:abstractNum>
-  <w:abstractNum w:abstractNumId="38">
+  <w:abstractNum w:abstractNumId="39">
     <w:nsid w:val="55F309CD"/>
     <w:multiLevelType w:val="hybridMultilevel"/>
     <w:tmpl w:val="7BC0026C"/>
@@ -7180,7 +6073,7 @@
       </w:rPr>
     </w:lvl>
   </w:abstractNum>
-  <w:abstractNum w:abstractNumId="39">
+  <w:abstractNum w:abstractNumId="40">
     <w:nsid w:val="57E41413"/>
     <w:multiLevelType w:val="singleLevel"/>
     <w:tmpl w:val="5F1E6ACE"/>
@@ -7190,7 +6083,7 @@
       <w:lvlJc w:val="left"/>
     </w:lvl>
   </w:abstractNum>
-  <w:abstractNum w:abstractNumId="40">
+  <w:abstractNum w:abstractNumId="41">
     <w:nsid w:val="5AAE068E"/>
     <w:multiLevelType w:val="hybridMultilevel"/>
     <w:tmpl w:val="C91CC838"/>
@@ -7304,7 +6197,7 @@
       </w:rPr>
     </w:lvl>
   </w:abstractNum>
-  <w:abstractNum w:abstractNumId="41">
+  <w:abstractNum w:abstractNumId="42">
     <w:nsid w:val="5ADA34ED"/>
     <w:multiLevelType w:val="multilevel"/>
     <w:tmpl w:val="0C5EDC10"/>
@@ -7416,7 +6309,147 @@
       </w:rPr>
     </w:lvl>
   </w:abstractNum>
-  <w:abstractNum w:abstractNumId="42">
+  <w:abstractNum w:abstractNumId="43">
+    <w:nsid w:val="5DC33B49"/>
+    <w:multiLevelType w:val="hybridMultilevel"/>
+    <w:tmpl w:val="419C6768"/>
+    <w:lvl w:ilvl="0" w:tplc="04090001">
+      <w:start w:val="1"/>
+      <w:numFmt w:val="bullet"/>
+      <w:lvlText w:val=""/>
+      <w:lvlJc w:val="left"/>
+      <w:pPr>
+        <w:tabs>
+          <w:tab w:val="num" w:pos="720"/>
+        </w:tabs>
+        <w:ind w:left="720" w:hanging="360"/>
+      </w:pPr>
+      <w:rPr>
+        <w:rFonts w:ascii="Symbol" w:hAnsi="Symbol" w:hint="default"/>
+      </w:rPr>
+    </w:lvl>
+    <w:lvl w:ilvl="1" w:tplc="04090003" w:tentative="1">
+      <w:start w:val="1"/>
+      <w:numFmt w:val="bullet"/>
+      <w:lvlText w:val="o"/>
+      <w:lvlJc w:val="left"/>
+      <w:pPr>
+        <w:tabs>
+          <w:tab w:val="num" w:pos="1440"/>
+        </w:tabs>
+        <w:ind w:left="1440" w:hanging="360"/>
+      </w:pPr>
+      <w:rPr>
+        <w:rFonts w:ascii="Courier New" w:hAnsi="Courier New" w:cs="Courier New" w:hint="default"/>
+      </w:rPr>
+    </w:lvl>
+    <w:lvl w:ilvl="2" w:tplc="04090005" w:tentative="1">
+      <w:start w:val="1"/>
+      <w:numFmt w:val="bullet"/>
+      <w:lvlText w:val=""/>
+      <w:lvlJc w:val="left"/>
+      <w:pPr>
+        <w:tabs>
+          <w:tab w:val="num" w:pos="2160"/>
+        </w:tabs>
+        <w:ind w:left="2160" w:hanging="360"/>
+      </w:pPr>
+      <w:rPr>
+        <w:rFonts w:ascii="Wingdings" w:hAnsi="Wingdings" w:hint="default"/>
+      </w:rPr>
+    </w:lvl>
+    <w:lvl w:ilvl="3" w:tplc="04090001" w:tentative="1">
+      <w:start w:val="1"/>
+      <w:numFmt w:val="bullet"/>
+      <w:lvlText w:val=""/>
+      <w:lvlJc w:val="left"/>
+      <w:pPr>
+        <w:tabs>
+          <w:tab w:val="num" w:pos="2880"/>
+        </w:tabs>
+        <w:ind w:left="2880" w:hanging="360"/>
+      </w:pPr>
+      <w:rPr>
+        <w:rFonts w:ascii="Symbol" w:hAnsi="Symbol" w:hint="default"/>
+      </w:rPr>
+    </w:lvl>
+    <w:lvl w:ilvl="4" w:tplc="04090003" w:tentative="1">
+      <w:start w:val="1"/>
+      <w:numFmt w:val="bullet"/>
+      <w:lvlText w:val="o"/>
+      <w:lvlJc w:val="left"/>
+      <w:pPr>
+        <w:tabs>
+          <w:tab w:val="num" w:pos="3600"/>
+        </w:tabs>
+        <w:ind w:left="3600" w:hanging="360"/>
+      </w:pPr>
+      <w:rPr>
+        <w:rFonts w:ascii="Courier New" w:hAnsi="Courier New" w:cs="Courier New" w:hint="default"/>
+      </w:rPr>
+    </w:lvl>
+    <w:lvl w:ilvl="5" w:tplc="04090005" w:tentative="1">
+      <w:start w:val="1"/>
+      <w:numFmt w:val="bullet"/>
+      <w:lvlText w:val=""/>
+      <w:lvlJc w:val="left"/>
+      <w:pPr>
+        <w:tabs>
+          <w:tab w:val="num" w:pos="4320"/>
+        </w:tabs>
+        <w:ind w:left="4320" w:hanging="360"/>
+      </w:pPr>
+      <w:rPr>
+        <w:rFonts w:ascii="Wingdings" w:hAnsi="Wingdings" w:hint="default"/>
+      </w:rPr>
+    </w:lvl>
+    <w:lvl w:ilvl="6" w:tplc="04090001" w:tentative="1">
+      <w:start w:val="1"/>
+      <w:numFmt w:val="bullet"/>
+      <w:lvlText w:val=""/>
+      <w:lvlJc w:val="left"/>
+      <w:pPr>
+        <w:tabs>
+          <w:tab w:val="num" w:pos="5040"/>
+        </w:tabs>
+        <w:ind w:left="5040" w:hanging="360"/>
+      </w:pPr>
+      <w:rPr>
+        <w:rFonts w:ascii="Symbol" w:hAnsi="Symbol" w:hint="default"/>
+      </w:rPr>
+    </w:lvl>
+    <w:lvl w:ilvl="7" w:tplc="04090003" w:tentative="1">
+      <w:start w:val="1"/>
+      <w:numFmt w:val="bullet"/>
+      <w:lvlText w:val="o"/>
+      <w:lvlJc w:val="left"/>
+      <w:pPr>
+        <w:tabs>
+          <w:tab w:val="num" w:pos="5760"/>
+        </w:tabs>
+        <w:ind w:left="5760" w:hanging="360"/>
+      </w:pPr>
+      <w:rPr>
+        <w:rFonts w:ascii="Courier New" w:hAnsi="Courier New" w:cs="Courier New" w:hint="default"/>
+      </w:rPr>
+    </w:lvl>
+    <w:lvl w:ilvl="8" w:tplc="04090005" w:tentative="1">
+      <w:start w:val="1"/>
+      <w:numFmt w:val="bullet"/>
+      <w:lvlText w:val=""/>
+      <w:lvlJc w:val="left"/>
+      <w:pPr>
+        <w:tabs>
+          <w:tab w:val="num" w:pos="6480"/>
+        </w:tabs>
+        <w:ind w:left="6480" w:hanging="360"/>
+      </w:pPr>
+      <w:rPr>
+        <w:rFonts w:ascii="Wingdings" w:hAnsi="Wingdings" w:hint="default"/>
+      </w:rPr>
+    </w:lvl>
+  </w:abstractNum>
+  <w:abstractNum w:abstractNumId="44">
     <w:nsid w:val="61647FB5"/>
     <w:multiLevelType w:val="hybridMultilevel"/>
     <w:tmpl w:val="4A88C8BA"/>
@@ -7556,7 +6589,7 @@
       </w:rPr>
     </w:lvl>
   </w:abstractNum>
-  <w:abstractNum w:abstractNumId="43">
+  <w:abstractNum w:abstractNumId="45">
     <w:nsid w:val="65716C33"/>
     <w:multiLevelType w:val="multilevel"/>
     <w:tmpl w:val="0C5EDC10"/>
@@ -7668,7 +6701,7 @@
       </w:rPr>
     </w:lvl>
   </w:abstractNum>
-  <w:abstractNum w:abstractNumId="44">
+  <w:abstractNum w:abstractNumId="46">
     <w:nsid w:val="6CFE1A32"/>
     <w:multiLevelType w:val="hybridMultilevel"/>
     <w:tmpl w:val="4796DB1A"/>
@@ -7808,7 +6841,7 @@
       </w:rPr>
     </w:lvl>
   </w:abstractNum>
-  <w:abstractNum w:abstractNumId="45">
+  <w:abstractNum w:abstractNumId="47">
     <w:nsid w:val="70391C79"/>
     <w:multiLevelType w:val="singleLevel"/>
     <w:tmpl w:val="04090001"/>
@@ -7825,7 +6858,7 @@
       </w:rPr>
     </w:lvl>
   </w:abstractNum>
-  <w:abstractNum w:abstractNumId="46">
+  <w:abstractNum w:abstractNumId="48">
     <w:nsid w:val="704A1B3C"/>
     <w:multiLevelType w:val="multilevel"/>
     <w:tmpl w:val="0C5EDC10"/>
@@ -7937,7 +6970,7 @@
       </w:rPr>
     </w:lvl>
   </w:abstractNum>
-  <w:abstractNum w:abstractNumId="47">
+  <w:abstractNum w:abstractNumId="49">
     <w:nsid w:val="756209C2"/>
     <w:multiLevelType w:val="hybridMultilevel"/>
     <w:tmpl w:val="27567F9C"/>
@@ -8077,7 +7110,7 @@
       </w:rPr>
     </w:lvl>
   </w:abstractNum>
-  <w:abstractNum w:abstractNumId="48">
+  <w:abstractNum w:abstractNumId="50">
     <w:nsid w:val="7C911375"/>
     <w:multiLevelType w:val="multilevel"/>
     <w:tmpl w:val="0C5EDC10"/>
@@ -8189,7 +7222,7 @@
       </w:rPr>
     </w:lvl>
   </w:abstractNum>
-  <w:abstractNum w:abstractNumId="49">
+  <w:abstractNum w:abstractNumId="51">
     <w:nsid w:val="7CEC4E22"/>
     <w:multiLevelType w:val="hybridMultilevel"/>
     <w:tmpl w:val="4F2A5A0C"/>
@@ -8329,7 +7362,7 @@
       </w:rPr>
     </w:lvl>
   </w:abstractNum>
-  <w:abstractNum w:abstractNumId="50">
+  <w:abstractNum w:abstractNumId="52">
     <w:nsid w:val="7E2B0B50"/>
     <w:multiLevelType w:val="hybridMultilevel"/>
     <w:tmpl w:val="55A62128"/>
@@ -8465,31 +7498,31 @@
     <w:abstractNumId w:val="12"/>
   </w:num>
   <w:num w:numId="3">
-    <w:abstractNumId w:val="37"/>
+    <w:abstractNumId w:val="38"/>
   </w:num>
   <w:num w:numId="4">
     <w:abstractNumId w:val="22"/>
   </w:num>
   <w:num w:numId="5">
-    <w:abstractNumId w:val="44"/>
+    <w:abstractNumId w:val="46"/>
   </w:num>
   <w:num w:numId="6">
     <w:abstractNumId w:val="24"/>
   </w:num>
   <w:num w:numId="7">
-    <w:abstractNumId w:val="47"/>
+    <w:abstractNumId w:val="49"/>
   </w:num>
   <w:num w:numId="8">
-    <w:abstractNumId w:val="42"/>
+    <w:abstractNumId w:val="44"/>
   </w:num>
   <w:num w:numId="9">
-    <w:abstractNumId w:val="38"/>
+    <w:abstractNumId w:val="39"/>
   </w:num>
   <w:num w:numId="10">
-    <w:abstractNumId w:val="30"/>
+    <w:abstractNumId w:val="31"/>
   </w:num>
   <w:num w:numId="11">
-    <w:abstractNumId w:val="49"/>
+    <w:abstractNumId w:val="51"/>
   </w:num>
   <w:num w:numId="12">
     <w:abstractNumId w:val="17"/>
@@ -8498,49 +7531,49 @@
     <w:abstractNumId w:val="15"/>
   </w:num>
   <w:num w:numId="14">
-    <w:abstractNumId w:val="39"/>
+    <w:abstractNumId w:val="40"/>
   </w:num>
   <w:num w:numId="15">
-    <w:abstractNumId w:val="45"/>
+    <w:abstractNumId w:val="47"/>
   </w:num>
   <w:num w:numId="16">
     <w:abstractNumId w:val="20"/>
   </w:num>
   <w:num w:numId="17">
-    <w:abstractNumId w:val="36"/>
+    <w:abstractNumId w:val="37"/>
   </w:num>
   <w:num w:numId="18">
     <w:abstractNumId w:val="16"/>
   </w:num>
   <w:num w:numId="19">
-    <w:abstractNumId w:val="35"/>
+    <w:abstractNumId w:val="36"/>
   </w:num>
   <w:num w:numId="20">
-    <w:abstractNumId w:val="29"/>
+    <w:abstractNumId w:val="30"/>
   </w:num>
   <w:num w:numId="21">
-    <w:abstractNumId w:val="41"/>
+    <w:abstractNumId w:val="42"/>
   </w:num>
   <w:num w:numId="22">
-    <w:abstractNumId w:val="32"/>
+    <w:abstractNumId w:val="33"/>
   </w:num>
   <w:num w:numId="23">
     <w:abstractNumId w:val="14"/>
   </w:num>
   <w:num w:numId="24">
-    <w:abstractNumId w:val="46"/>
+    <w:abstractNumId w:val="48"/>
   </w:num>
   <w:num w:numId="25">
-    <w:abstractNumId w:val="26"/>
+    <w:abstractNumId w:val="27"/>
   </w:num>
   <w:num w:numId="26">
-    <w:abstractNumId w:val="34"/>
+    <w:abstractNumId w:val="35"/>
   </w:num>
   <w:num w:numId="27">
-    <w:abstractNumId w:val="31"/>
+    <w:abstractNumId w:val="32"/>
   </w:num>
   <w:num w:numId="28">
-    <w:abstractNumId w:val="27"/>
+    <w:abstractNumId w:val="28"/>
   </w:num>
   <w:num w:numId="29">
     <w:abstractNumId w:val="18"/>
@@ -8549,16 +7582,16 @@
     <w:abstractNumId w:val="21"/>
   </w:num>
   <w:num w:numId="31">
-    <w:abstractNumId w:val="48"/>
+    <w:abstractNumId w:val="50"/>
   </w:num>
   <w:num w:numId="32">
-    <w:abstractNumId w:val="25"/>
+    <w:abstractNumId w:val="26"/>
   </w:num>
   <w:num w:numId="33">
-    <w:abstractNumId w:val="33"/>
+    <w:abstractNumId w:val="34"/>
   </w:num>
   <w:num w:numId="34">
-    <w:abstractNumId w:val="43"/>
+    <w:abstractNumId w:val="45"/>
   </w:num>
   <w:num w:numId="35">
     <w:abstractNumId w:val="13"/>
@@ -8597,13 +7630,13 @@
     <w:abstractNumId w:val="8"/>
   </w:num>
   <w:num w:numId="47">
-    <w:abstractNumId w:val="40"/>
+    <w:abstractNumId w:val="41"/>
   </w:num>
   <w:num w:numId="48">
     <w:abstractNumId w:val="19"/>
   </w:num>
   <w:num w:numId="49">
-    <w:abstractNumId w:val="50"/>
+    <w:abstractNumId w:val="52"/>
   </w:num>
   <w:num w:numId="50">
     <w:abstractNumId w:val="10"/>
@@ -8666,7 +7699,13 @@
     <w:abstractNumId w:val="23"/>
   </w:num>
   <w:num w:numId="70">
-    <w:abstractNumId w:val="28"/>
+    <w:abstractNumId w:val="29"/>
+  </w:num>
+  <w:num w:numId="71">
+    <w:abstractNumId w:val="43"/>
+  </w:num>
+  <w:num w:numId="72">
+    <w:abstractNumId w:val="25"/>
   </w:num>
   <w:numIdMacAtCleanup w:val="64"/>
 </w:numbering>
@@ -9866,7 +8905,7 @@
 </file>
 
 <file path=customXml/itemProps1.xml><?xml version="1.0" encoding="utf-8"?>
-<ds:datastoreItem xmlns:ds="http://schemas.openxmlformats.org/officeDocument/2006/customXml" ds:itemID="{4E8F35D5-2504-4E17-9C37-F5B95F152070}">
+<ds:datastoreItem xmlns:ds="http://schemas.openxmlformats.org/officeDocument/2006/customXml" ds:itemID="{B54216BC-9A8A-4AF9-A0F3-C44AE4B5D219}">
   <ds:schemaRefs>
     <ds:schemaRef ds:uri="http://schemas.openxmlformats.org/officeDocument/2006/bibliography"/>
   </ds:schemaRefs>

</xml_diff>